<commit_message>
Iron numbers for requirements
</commit_message>
<xml_diff>
--- a/DftServoFeatures.docx
+++ b/DftServoFeatures.docx
@@ -21,24 +21,11 @@
         <w:pStyle w:val="Title"/>
         <w:jc w:val="center"/>
       </w:pPr>
-      <w:proofErr w:type="gramStart"/>
-      <w:r>
-        <w:t>GFT  G</w:t>
-      </w:r>
-      <w:proofErr w:type="gramEnd"/>
-      <w:r>
-        <w:t>3 control core</w:t>
-      </w:r>
-      <w:r>
-        <w:t xml:space="preserve"> (</w:t>
-      </w:r>
-      <w:proofErr w:type="spellStart"/>
-      <w:r>
-        <w:t>GCore</w:t>
-      </w:r>
-      <w:proofErr w:type="spellEnd"/>
-      <w:r>
-        <w:t>)</w:t>
+      <w:r>
+        <w:t>GFT  G3 control core</w:t>
+      </w:r>
+      <w:r>
+        <w:t xml:space="preserve"> (GCore)</w:t>
       </w:r>
     </w:p>
     <w:p>
@@ -250,15 +237,7 @@
               <w:jc w:val="center"/>
             </w:pPr>
             <w:r>
-              <w:t xml:space="preserve">Add multiple axis by </w:t>
-            </w:r>
-            <w:proofErr w:type="spellStart"/>
-            <w:r>
-              <w:t>Ethercat</w:t>
-            </w:r>
-            <w:proofErr w:type="spellEnd"/>
-            <w:r>
-              <w:t xml:space="preserve"> and HW requirements</w:t>
+              <w:t>Add multiple axis by Ethercat and HW requirements</w:t>
             </w:r>
           </w:p>
         </w:tc>
@@ -381,15 +360,7 @@
               <w:jc w:val="center"/>
             </w:pPr>
             <w:r>
-              <w:t xml:space="preserve">Added </w:t>
-            </w:r>
-            <w:proofErr w:type="spellStart"/>
-            <w:r>
-              <w:t>EtherCat</w:t>
-            </w:r>
-            <w:proofErr w:type="spellEnd"/>
-            <w:r>
-              <w:t xml:space="preserve"> Detail</w:t>
+              <w:t>Added EtherCat Detail</w:t>
             </w:r>
           </w:p>
         </w:tc>
@@ -2780,7 +2751,7 @@
                 <w:i/>
                 <w:iCs/>
               </w:rPr>
-              <w:t>This document is an early draft intended to confirm alignment on the overall direction before we invest in the extensive, time</w:t>
+              <w:t xml:space="preserve">This document is an early draft intended to confirm alignment on the overall direction </w:t>
             </w:r>
             <w:r>
               <w:rPr>
@@ -2788,8 +2759,7 @@
                 <w:i/>
                 <w:iCs/>
               </w:rPr>
-              <w:noBreakHyphen/>
-              <w:t>consuming detailed work.</w:t>
+              <w:t>before investing</w:t>
             </w:r>
             <w:r>
               <w:rPr>
@@ -2797,8 +2767,25 @@
                 <w:i/>
                 <w:iCs/>
               </w:rPr>
+              <w:t xml:space="preserve"> in the extensive, time</w:t>
+            </w:r>
+            <w:r>
+              <w:rPr>
+                <w:rFonts w:ascii="Aptos Light" w:hAnsi="Aptos Light"/>
+                <w:i/>
+                <w:iCs/>
+              </w:rPr>
+              <w:noBreakHyphen/>
+              <w:t>consuming detailed work.</w:t>
+            </w:r>
+            <w:r>
+              <w:rPr>
+                <w:rFonts w:ascii="Aptos Light" w:hAnsi="Aptos Light"/>
+                <w:i/>
+                <w:iCs/>
+              </w:rPr>
               <w:br/>
-              <w:t>It reflects the first day’s results of formal architecture discussions, consolidating and structuring the many informal conversations of recent weeks</w:t>
+              <w:t>It reflects the first results of formal architecture discussions, consolidating and structuring the many informal conversations of recent weeks</w:t>
             </w:r>
             <w:r>
               <w:rPr>
@@ -2967,11 +2954,9 @@
             <w:tcW w:w="4675" w:type="dxa"/>
           </w:tcPr>
           <w:p>
-            <w:proofErr w:type="spellStart"/>
             <w:r>
               <w:t>CoE</w:t>
             </w:r>
-            <w:proofErr w:type="spellEnd"/>
           </w:p>
         </w:tc>
         <w:tc>
@@ -2980,23 +2965,7 @@
           </w:tcPr>
           <w:p>
             <w:r>
-              <w:t xml:space="preserve">Can over </w:t>
-            </w:r>
-            <w:proofErr w:type="spellStart"/>
-            <w:r>
-              <w:t>EtherCAT</w:t>
-            </w:r>
-            <w:proofErr w:type="spellEnd"/>
-            <w:r>
-              <w:t xml:space="preserve"> (DS301 profile over </w:t>
-            </w:r>
-            <w:proofErr w:type="spellStart"/>
-            <w:r>
-              <w:t>EtherCAT</w:t>
-            </w:r>
-            <w:proofErr w:type="spellEnd"/>
-            <w:r>
-              <w:t xml:space="preserve"> physics)</w:t>
+              <w:t>Can over EtherCAT (DS301 profile over EtherCAT physics)</w:t>
             </w:r>
           </w:p>
         </w:tc>
@@ -3018,15 +2987,7 @@
           </w:tcPr>
           <w:p>
             <w:r>
-              <w:t>Distributed Clock (</w:t>
-            </w:r>
-            <w:proofErr w:type="spellStart"/>
-            <w:r>
-              <w:t>EtherCAT</w:t>
-            </w:r>
-            <w:proofErr w:type="spellEnd"/>
-            <w:r>
-              <w:t>)</w:t>
+              <w:t>Distributed Clock (EtherCAT)</w:t>
             </w:r>
           </w:p>
         </w:tc>
@@ -3114,13 +3075,8 @@
             <w:tcW w:w="4675" w:type="dxa"/>
           </w:tcPr>
           <w:p>
-            <w:proofErr w:type="spellStart"/>
-            <w:r>
-              <w:t>EtherCAT</w:t>
-            </w:r>
-            <w:proofErr w:type="spellEnd"/>
-            <w:r>
-              <w:t xml:space="preserve"> Subordinate Controller</w:t>
+            <w:r>
+              <w:t>EtherCAT Subordinate Controller</w:t>
             </w:r>
           </w:p>
         </w:tc>
@@ -3131,11 +3087,9 @@
             <w:tcW w:w="4675" w:type="dxa"/>
           </w:tcPr>
           <w:p>
-            <w:proofErr w:type="spellStart"/>
             <w:r>
               <w:t>EtherCat</w:t>
             </w:r>
-            <w:proofErr w:type="spellEnd"/>
           </w:p>
         </w:tc>
         <w:tc>
@@ -3144,15 +3098,7 @@
           </w:tcPr>
           <w:p>
             <w:r>
-              <w:t xml:space="preserve">A </w:t>
-            </w:r>
-            <w:proofErr w:type="spellStart"/>
-            <w:r>
-              <w:t>determistic</w:t>
-            </w:r>
-            <w:proofErr w:type="spellEnd"/>
-            <w:r>
-              <w:t xml:space="preserve"> high speed serial communication that may run on Ethernet hardware.</w:t>
+              <w:t>A determistic high speed serial communication that may run on Ethernet hardware.</w:t>
             </w:r>
           </w:p>
         </w:tc>
@@ -3179,15 +3125,7 @@
           </w:p>
           <w:p>
             <w:r>
-              <w:t xml:space="preserve">An </w:t>
-            </w:r>
-            <w:proofErr w:type="spellStart"/>
-            <w:r>
-              <w:t>EtherCat</w:t>
-            </w:r>
-            <w:proofErr w:type="spellEnd"/>
-            <w:r>
-              <w:t xml:space="preserve"> unit the directly controls the transfers between message partitions to specific CPU-accessible memory location</w:t>
+              <w:t>An EtherCat unit the directly controls the transfers between message partitions to specific CPU-accessible memory location</w:t>
             </w:r>
           </w:p>
         </w:tc>
@@ -3202,13 +3140,8 @@
               <w:t>G3</w:t>
             </w:r>
             <w:r>
-              <w:t xml:space="preserve"> or </w:t>
-            </w:r>
-            <w:proofErr w:type="spellStart"/>
-            <w:r>
-              <w:t>GCore</w:t>
-            </w:r>
-            <w:proofErr w:type="spellEnd"/>
+              <w:t xml:space="preserve"> or GCore</w:t>
+            </w:r>
           </w:p>
         </w:tc>
         <w:tc>
@@ -3365,15 +3298,7 @@
           </w:tcPr>
           <w:p>
             <w:r>
-              <w:t xml:space="preserve">Media Access Controller. An </w:t>
-            </w:r>
-            <w:proofErr w:type="gramStart"/>
-            <w:r>
-              <w:t>on board</w:t>
-            </w:r>
-            <w:proofErr w:type="gramEnd"/>
-            <w:r>
-              <w:t xml:space="preserve"> peripheral that translates messages at the CPU side to physical media requirements</w:t>
+              <w:t>Media Access Controller. An on board peripheral that translates messages at the CPU side to physical media requirements</w:t>
             </w:r>
           </w:p>
         </w:tc>
@@ -3395,13 +3320,8 @@
           </w:tcPr>
           <w:p>
             <w:r>
-              <w:t xml:space="preserve">Process Data Object. A mapped communication object for </w:t>
-            </w:r>
-            <w:proofErr w:type="spellStart"/>
-            <w:r>
-              <w:t>CoE</w:t>
-            </w:r>
-            <w:proofErr w:type="spellEnd"/>
+              <w:t>Process Data Object. A mapped communication object for CoE</w:t>
+            </w:r>
           </w:p>
         </w:tc>
       </w:tr>
@@ -3465,13 +3385,8 @@
             <w:tcW w:w="4675" w:type="dxa"/>
           </w:tcPr>
           <w:p>
-            <w:proofErr w:type="spellStart"/>
-            <w:r>
-              <w:t>Redudec</w:t>
-            </w:r>
-            <w:proofErr w:type="spellEnd"/>
-            <w:r>
-              <w:t xml:space="preserve"> Medeia Independent Interface, a protocol serving between MAC and PHI</w:t>
+            <w:r>
+              <w:t>Redudec Medeia Independent Interface, a protocol serving between MAC and PHI</w:t>
             </w:r>
           </w:p>
         </w:tc>
@@ -3556,6 +3471,23 @@
     <w:p>
       <w:r>
         <w:t>The 650 SW is made of 3 cores:</w:t>
+      </w:r>
+    </w:p>
+    <w:p>
+      <w:pPr>
+        <w:rPr>
+          <w:b/>
+          <w:bCs/>
+          <w:u w:val="single"/>
+        </w:rPr>
+      </w:pPr>
+      <w:r>
+        <w:rPr>
+          <w:b/>
+          <w:bCs/>
+          <w:u w:val="single"/>
+        </w:rPr>
+        <w:t>[Requirement 1000]</w:t>
       </w:r>
     </w:p>
     <w:p>
@@ -3621,11 +3553,9 @@
       <w:r>
         <w:t>(</w:t>
       </w:r>
-      <w:proofErr w:type="gramStart"/>
-      <w:r>
-        <w:t>Hall ,</w:t>
-      </w:r>
-      <w:proofErr w:type="gramEnd"/>
+      <w:r>
+        <w:t>Hall,</w:t>
+      </w:r>
       <w:r>
         <w:t xml:space="preserve"> Encoders, IMU) </w:t>
       </w:r>
@@ -3664,6 +3594,39 @@
       </w:r>
     </w:p>
     <w:p>
+      <w:pPr>
+        <w:rPr>
+          <w:b/>
+          <w:bCs/>
+          <w:u w:val="single"/>
+        </w:rPr>
+      </w:pPr>
+      <w:r>
+        <w:rPr>
+          <w:b/>
+          <w:bCs/>
+          <w:u w:val="single"/>
+        </w:rPr>
+        <w:t>[Requirement 100</w:t>
+      </w:r>
+      <w:r>
+        <w:rPr>
+          <w:b/>
+          <w:bCs/>
+          <w:u w:val="single"/>
+        </w:rPr>
+        <w:t>1</w:t>
+      </w:r>
+      <w:r>
+        <w:rPr>
+          <w:b/>
+          <w:bCs/>
+          <w:u w:val="single"/>
+        </w:rPr>
+        <w:t>]</w:t>
+      </w:r>
+    </w:p>
+    <w:p>
       <w:r>
         <w:t>CLA:</w:t>
       </w:r>
@@ -3698,6 +3661,39 @@
       </w:r>
       <w:r>
         <w:t>)</w:t>
+      </w:r>
+    </w:p>
+    <w:p>
+      <w:pPr>
+        <w:rPr>
+          <w:b/>
+          <w:bCs/>
+          <w:u w:val="single"/>
+        </w:rPr>
+      </w:pPr>
+      <w:r>
+        <w:rPr>
+          <w:b/>
+          <w:bCs/>
+          <w:u w:val="single"/>
+        </w:rPr>
+        <w:t>[</w:t>
+      </w:r>
+      <w:r>
+        <w:rPr>
+          <w:b/>
+          <w:bCs/>
+          <w:u w:val="single"/>
+        </w:rPr>
+        <w:t>Descriptive</w:t>
+      </w:r>
+      <w:r>
+        <w:rPr>
+          <w:b/>
+          <w:bCs/>
+          <w:u w:val="single"/>
+        </w:rPr>
+        <w:t>]</w:t>
       </w:r>
     </w:p>
     <w:p>
@@ -3787,6 +3783,39 @@
       <w:bookmarkEnd w:id="6"/>
     </w:p>
     <w:p>
+      <w:pPr>
+        <w:rPr>
+          <w:b/>
+          <w:bCs/>
+          <w:u w:val="single"/>
+        </w:rPr>
+      </w:pPr>
+      <w:r>
+        <w:rPr>
+          <w:b/>
+          <w:bCs/>
+          <w:u w:val="single"/>
+        </w:rPr>
+        <w:t>[Requirement 100</w:t>
+      </w:r>
+      <w:r>
+        <w:rPr>
+          <w:b/>
+          <w:bCs/>
+          <w:u w:val="single"/>
+        </w:rPr>
+        <w:t>3</w:t>
+      </w:r>
+      <w:r>
+        <w:rPr>
+          <w:b/>
+          <w:bCs/>
+          <w:u w:val="single"/>
+        </w:rPr>
+        <w:t>]</w:t>
+      </w:r>
+    </w:p>
+    <w:p>
       <w:r>
         <w:t>Core#1 to CLA interconnect: Via CLA mailboxes and shared memory</w:t>
       </w:r>
@@ -3797,6 +3826,39 @@
       </w:r>
     </w:p>
     <w:p>
+      <w:pPr>
+        <w:rPr>
+          <w:b/>
+          <w:bCs/>
+          <w:u w:val="single"/>
+        </w:rPr>
+      </w:pPr>
+      <w:r>
+        <w:rPr>
+          <w:b/>
+          <w:bCs/>
+          <w:u w:val="single"/>
+        </w:rPr>
+        <w:t>[Requirement 100</w:t>
+      </w:r>
+      <w:r>
+        <w:rPr>
+          <w:b/>
+          <w:bCs/>
+          <w:u w:val="single"/>
+        </w:rPr>
+        <w:t>4</w:t>
+      </w:r>
+      <w:r>
+        <w:rPr>
+          <w:b/>
+          <w:bCs/>
+          <w:u w:val="single"/>
+        </w:rPr>
+        <w:t>]</w:t>
+      </w:r>
+    </w:p>
+    <w:p>
       <w:r>
         <w:t>Core#1 to HOT CPU interconnect: Via UART</w:t>
       </w:r>
@@ -3805,18 +3867,67 @@
       </w:r>
     </w:p>
     <w:p>
+      <w:pPr>
+        <w:rPr>
+          <w:b/>
+          <w:bCs/>
+          <w:u w:val="single"/>
+        </w:rPr>
+      </w:pPr>
+      <w:r>
+        <w:rPr>
+          <w:b/>
+          <w:bCs/>
+          <w:u w:val="single"/>
+        </w:rPr>
+        <w:t>[Requirement 100</w:t>
+      </w:r>
+      <w:r>
+        <w:rPr>
+          <w:b/>
+          <w:bCs/>
+          <w:u w:val="single"/>
+        </w:rPr>
+        <w:t>5</w:t>
+      </w:r>
+      <w:r>
+        <w:rPr>
+          <w:b/>
+          <w:bCs/>
+          <w:u w:val="single"/>
+        </w:rPr>
+        <w:t>]</w:t>
+      </w:r>
+    </w:p>
+    <w:p/>
+    <w:p>
       <w:r>
         <w:t>Core#1 to Core#2 interconnect: Through IPC</w:t>
       </w:r>
     </w:p>
+    <w:p>
+      <w:pPr>
+        <w:rPr>
+          <w:b/>
+          <w:bCs/>
+          <w:u w:val="single"/>
+        </w:rPr>
+      </w:pPr>
+      <w:r>
+        <w:rPr>
+          <w:b/>
+          <w:bCs/>
+          <w:u w:val="single"/>
+        </w:rPr>
+        <w:t>Block Diagram [Descriptive]</w:t>
+      </w:r>
+    </w:p>
     <w:p/>
-    <w:p/>
     <w:p>
       <w:r>
         <w:rPr>
           <w:noProof/>
         </w:rPr>
-        <w:lastRenderedPageBreak/>
         <mc:AlternateContent>
           <mc:Choice Requires="wpc">
             <w:drawing>
@@ -4183,6 +4294,7 @@
       </w:pPr>
       <w:bookmarkStart w:id="7" w:name="_Toc219550047"/>
       <w:r>
+        <w:lastRenderedPageBreak/>
         <w:t>Motion controller</w:t>
       </w:r>
       <w:r>
@@ -4203,6 +4315,9 @@
       <w:bookmarkStart w:id="8" w:name="_Toc219550048"/>
       <w:r>
         <w:t>General features</w:t>
+      </w:r>
+      <w:r>
+        <w:t xml:space="preserve"> [Descriptive]</w:t>
       </w:r>
       <w:r>
         <w:t>:</w:t>
@@ -4282,7 +4397,6 @@
         <w:spacing w:after="0"/>
       </w:pPr>
       <w:r>
-        <w:lastRenderedPageBreak/>
         <w:t xml:space="preserve">• </w:t>
       </w:r>
       <w:r>
@@ -4441,12 +4555,48 @@
         <w:t xml:space="preserve">Safety </w:t>
       </w:r>
       <w:r>
+        <w:t xml:space="preserve">&amp; </w:t>
+      </w:r>
+      <w:r>
         <w:t xml:space="preserve">security </w:t>
       </w:r>
       <w:r>
         <w:t>module</w:t>
       </w:r>
       <w:bookmarkEnd w:id="9"/>
+    </w:p>
+    <w:p>
+      <w:pPr>
+        <w:rPr>
+          <w:b/>
+          <w:bCs/>
+          <w:u w:val="single"/>
+        </w:rPr>
+      </w:pPr>
+      <w:r>
+        <w:rPr>
+          <w:b/>
+          <w:bCs/>
+          <w:u w:val="single"/>
+        </w:rPr>
+        <w:t>[Requirement 100</w:t>
+      </w:r>
+      <w:r>
+        <w:rPr>
+          <w:b/>
+          <w:bCs/>
+          <w:u w:val="single"/>
+        </w:rPr>
+        <w:t>6</w:t>
+      </w:r>
+      <w:r>
+        <w:rPr>
+          <w:b/>
+          <w:bCs/>
+          <w:u w:val="single"/>
+        </w:rPr>
+        <w:t>]</w:t>
+      </w:r>
     </w:p>
     <w:p>
       <w:pPr>
@@ -4602,7 +4752,42 @@
       <w:bookmarkEnd w:id="10"/>
     </w:p>
     <w:p>
-      <w:r>
+      <w:pPr>
+        <w:rPr>
+          <w:b/>
+          <w:bCs/>
+          <w:u w:val="single"/>
+        </w:rPr>
+      </w:pPr>
+      <w:r>
+        <w:rPr>
+          <w:b/>
+          <w:bCs/>
+          <w:u w:val="single"/>
+        </w:rPr>
+        <w:t>[Requirement 100</w:t>
+      </w:r>
+      <w:r>
+        <w:rPr>
+          <w:b/>
+          <w:bCs/>
+          <w:u w:val="single"/>
+        </w:rPr>
+        <w:t>7</w:t>
+      </w:r>
+      <w:r>
+        <w:rPr>
+          <w:b/>
+          <w:bCs/>
+          <w:u w:val="single"/>
+        </w:rPr>
+        <w:t>]</w:t>
+      </w:r>
+    </w:p>
+    <w:p/>
+    <w:p>
+      <w:r>
+        <w:lastRenderedPageBreak/>
         <w:t xml:space="preserve">The FSI real time command channel allows a remote master to directly control core#1 without core#2 mediation. This is done where the main role of core#2, i.e. interface and process control, is taken by a remote master, and passing through core#2 will: </w:t>
       </w:r>
     </w:p>
@@ -4636,15 +4821,7 @@
       </w:r>
       <w:r>
         <w:br/>
-        <w:t>IEC61800-</w:t>
-      </w:r>
-      <w:proofErr w:type="gramStart"/>
-      <w:r>
-        <w:t>7  CP</w:t>
-      </w:r>
-      <w:proofErr w:type="gramEnd"/>
-      <w:r>
-        <w:t xml:space="preserve">(Cyclic Periodic) modes. </w:t>
+        <w:t xml:space="preserve">IEC61800-7  CP(Cyclic Periodic) modes. </w:t>
       </w:r>
     </w:p>
     <w:p>
@@ -4652,11 +4829,7 @@
         <w:t xml:space="preserve">The FSI </w:t>
       </w:r>
       <w:r>
-        <w:t xml:space="preserve">is one-lane wide, and bidirectional. Its back path carries feedback and status, namely position, speed, current, voltage, power consumption and status bits, as well as slots for programable reports. A part of the FSI communication (always 15 words) is </w:t>
-      </w:r>
-      <w:r>
-        <w:lastRenderedPageBreak/>
-        <w:t>devoted to object dictionary set/get, only for 2-words (long or float) objects. All the objects concerned with CP motion are accessible via 2-word objects.</w:t>
+        <w:t>is one-lane wide, and bidirectional. Its back path carries feedback and status, namely position, speed, current, voltage, power consumption and status bits, as well as slots for programable reports. A part of the FSI communication (always 15 words) is devoted to object dictionary set/get, only for 2-words (long or float) objects. All the objects concerned with CP motion are accessible via 2-word objects.</w:t>
       </w:r>
     </w:p>
     <w:p>
@@ -4795,23 +4968,7 @@
         </w:numPr>
       </w:pPr>
       <w:r>
-        <w:t xml:space="preserve">At this mode, the slave sampling time adjusts and synchronizes to </w:t>
-      </w:r>
-      <w:proofErr w:type="gramStart"/>
-      <w:r>
-        <w:t>the FSI</w:t>
-      </w:r>
-      <w:proofErr w:type="gramEnd"/>
-      <w:r>
-        <w:t xml:space="preserve"> communication (a clock </w:t>
-      </w:r>
-      <w:proofErr w:type="gramStart"/>
-      <w:r>
-        <w:t>shift</w:t>
-      </w:r>
-      <w:proofErr w:type="gramEnd"/>
-      <w:r>
-        <w:t xml:space="preserve"> up to 300ppm, greater deviation creates an exception). As core#2 is timed by core#1, the core#2 timing is also automatically synchronized to the master's timing</w:t>
+        <w:t>At this mode, the slave sampling time adjusts and synchronizes to the FSI communication (a clock shift up to 300ppm, greater deviation creates an exception). As core#2 is timed by core#1, the core#2 timing is also automatically synchronized to the master's timing</w:t>
       </w:r>
     </w:p>
     <w:p>
@@ -4841,6 +4998,39 @@
       <w:bookmarkEnd w:id="11"/>
       <w:r>
         <w:t xml:space="preserve"> </w:t>
+      </w:r>
+    </w:p>
+    <w:p>
+      <w:pPr>
+        <w:rPr>
+          <w:b/>
+          <w:bCs/>
+          <w:u w:val="single"/>
+        </w:rPr>
+      </w:pPr>
+      <w:r>
+        <w:rPr>
+          <w:b/>
+          <w:bCs/>
+          <w:u w:val="single"/>
+        </w:rPr>
+        <w:t>[Requirement 100</w:t>
+      </w:r>
+      <w:r>
+        <w:rPr>
+          <w:b/>
+          <w:bCs/>
+          <w:u w:val="single"/>
+        </w:rPr>
+        <w:t>8</w:t>
+      </w:r>
+      <w:r>
+        <w:rPr>
+          <w:b/>
+          <w:bCs/>
+          <w:u w:val="single"/>
+        </w:rPr>
+        <w:t>]</w:t>
       </w:r>
     </w:p>
     <w:p>
@@ -5055,117 +5245,6 @@
       <w:bookmarkEnd w:id="12"/>
     </w:p>
     <w:p>
-      <w:r>
-        <w:t>CPU1 is the master CPU.</w:t>
-      </w:r>
-    </w:p>
-    <w:p>
-      <w:r>
-        <w:t xml:space="preserve">CPU1 normally owns no communications (but the HOT CPU option and FSI slave port). In boot mode, it </w:t>
-      </w:r>
-      <w:r>
-        <w:t xml:space="preserve">needs to communicate via </w:t>
-      </w:r>
-      <w:proofErr w:type="spellStart"/>
-      <w:r>
-        <w:t>EtherCAT</w:t>
-      </w:r>
-      <w:proofErr w:type="spellEnd"/>
-      <w:r>
-        <w:t xml:space="preserve"> </w:t>
-      </w:r>
-      <w:r>
-        <w:t xml:space="preserve">or CAN. This means that the basic </w:t>
-      </w:r>
-      <w:proofErr w:type="spellStart"/>
-      <w:r>
-        <w:t>EtherCat</w:t>
-      </w:r>
-      <w:proofErr w:type="spellEnd"/>
-      <w:r>
-        <w:t xml:space="preserve"> and CAN handlers need be programmed into CPU1 boot – it need</w:t>
-      </w:r>
-      <w:r>
-        <w:t>s</w:t>
-      </w:r>
-      <w:r>
-        <w:t xml:space="preserve"> be larger than usual</w:t>
-      </w:r>
-      <w:r>
-        <w:rPr>
-          <w:color w:val="EE0000"/>
-        </w:rPr>
-        <w:t>.</w:t>
-      </w:r>
-      <w:r>
-        <w:rPr>
-          <w:color w:val="EE0000"/>
-        </w:rPr>
-        <w:t xml:space="preserve">   </w:t>
-      </w:r>
-    </w:p>
-    <w:p>
-      <w:r>
-        <w:t xml:space="preserve">CPU1 is the only one that </w:t>
-      </w:r>
-      <w:r>
-        <w:t>performs</w:t>
-      </w:r>
-      <w:r>
-        <w:t xml:space="preserve"> </w:t>
-      </w:r>
-      <w:r>
-        <w:t>FW update.</w:t>
-      </w:r>
-    </w:p>
-    <w:p>
-      <w:r>
-        <w:t xml:space="preserve">In boot mode it allocates to itself the entire set of flash blocks, and programs the FW for CPU2 as well. For this </w:t>
-      </w:r>
-      <w:r>
-        <w:t>reason,</w:t>
-      </w:r>
-      <w:r>
-        <w:t xml:space="preserve"> CPU2 has no FW download mode.</w:t>
-      </w:r>
-    </w:p>
-    <w:p>
-      <w:r>
-        <w:lastRenderedPageBreak/>
-        <w:t xml:space="preserve">The responsibility of </w:t>
-      </w:r>
-      <w:r>
-        <w:t>matching versions</w:t>
-      </w:r>
-      <w:r>
-        <w:t xml:space="preserve"> between the cores is </w:t>
-      </w:r>
-      <w:r>
-        <w:t>entirely</w:t>
-      </w:r>
-      <w:r>
-        <w:t xml:space="preserve"> the PC-side loader program. </w:t>
-      </w:r>
-      <w:r>
-        <w:t>Although the FW downloading is dumb</w:t>
-      </w:r>
-      <w:r>
-        <w:t xml:space="preserve"> and it is possible to program any CPU alone, no mechanism exists </w:t>
-      </w:r>
-      <w:r>
-        <w:t xml:space="preserve">in the embedded device </w:t>
-      </w:r>
-      <w:r>
-        <w:t>to enforce CPU version matching. It is advisable to update both CPU always</w:t>
-      </w:r>
-      <w:r>
-        <w:t>, and to defer the writing of both their statistics modules to be last</w:t>
-      </w:r>
-      <w:r>
-        <w:t>.</w:t>
-      </w:r>
-    </w:p>
-    <w:p>
       <w:pPr>
         <w:rPr>
           <w:b/>
@@ -5179,6 +5258,137 @@
           <w:bCs/>
           <w:u w:val="single"/>
         </w:rPr>
+        <w:t>[Requirement 100</w:t>
+      </w:r>
+      <w:r>
+        <w:rPr>
+          <w:b/>
+          <w:bCs/>
+          <w:u w:val="single"/>
+        </w:rPr>
+        <w:t>9</w:t>
+      </w:r>
+      <w:r>
+        <w:rPr>
+          <w:b/>
+          <w:bCs/>
+          <w:u w:val="single"/>
+        </w:rPr>
+        <w:t>]</w:t>
+      </w:r>
+    </w:p>
+    <w:p>
+      <w:r>
+        <w:t>CPU1 is the master CPU.</w:t>
+      </w:r>
+    </w:p>
+    <w:p>
+      <w:r>
+        <w:t xml:space="preserve">CPU1 normally owns no communications (but the HOT CPU option and FSI slave port). In boot mode, it </w:t>
+      </w:r>
+      <w:r>
+        <w:t>needs to communicate via EtherCAT</w:t>
+      </w:r>
+      <w:r>
+        <w:t xml:space="preserve"> </w:t>
+      </w:r>
+      <w:r>
+        <w:t>or CAN. This means that the basic EtherCat and CAN handlers need be programmed into CPU1 boot – it need</w:t>
+      </w:r>
+      <w:r>
+        <w:t>s</w:t>
+      </w:r>
+      <w:r>
+        <w:t xml:space="preserve"> be larger than usual</w:t>
+      </w:r>
+      <w:r>
+        <w:rPr>
+          <w:color w:val="EE0000"/>
+        </w:rPr>
+        <w:t>.</w:t>
+      </w:r>
+      <w:r>
+        <w:rPr>
+          <w:color w:val="EE0000"/>
+        </w:rPr>
+        <w:t xml:space="preserve">   </w:t>
+      </w:r>
+    </w:p>
+    <w:p>
+      <w:r>
+        <w:t xml:space="preserve">CPU1 is the only one that </w:t>
+      </w:r>
+      <w:r>
+        <w:t>performs</w:t>
+      </w:r>
+      <w:r>
+        <w:t xml:space="preserve"> </w:t>
+      </w:r>
+      <w:r>
+        <w:t>FW update.</w:t>
+      </w:r>
+    </w:p>
+    <w:p>
+      <w:r>
+        <w:lastRenderedPageBreak/>
+        <w:t xml:space="preserve">In boot mode it allocates to itself the entire set of flash blocks, and programs the FW for CPU2 as well. For this </w:t>
+      </w:r>
+      <w:r>
+        <w:t>reason,</w:t>
+      </w:r>
+      <w:r>
+        <w:t xml:space="preserve"> CPU2 has no FW download mode.</w:t>
+      </w:r>
+    </w:p>
+    <w:p>
+      <w:r>
+        <w:t xml:space="preserve">The responsibility of </w:t>
+      </w:r>
+      <w:r>
+        <w:t>matching versions</w:t>
+      </w:r>
+      <w:r>
+        <w:t xml:space="preserve"> between the cores is </w:t>
+      </w:r>
+      <w:r>
+        <w:t>entirely</w:t>
+      </w:r>
+      <w:r>
+        <w:t xml:space="preserve"> the PC-side loader program. </w:t>
+      </w:r>
+      <w:r>
+        <w:t>Although the FW downloading is dumb</w:t>
+      </w:r>
+      <w:r>
+        <w:t xml:space="preserve"> and it is possible to program any CPU alone, no mechanism exists </w:t>
+      </w:r>
+      <w:r>
+        <w:t xml:space="preserve">in the embedded device </w:t>
+      </w:r>
+      <w:r>
+        <w:t>to enforce CPU version matching. It is advisable to update both CPU always</w:t>
+      </w:r>
+      <w:r>
+        <w:t>, and to defer the writing of both their statistics modules to be last</w:t>
+      </w:r>
+      <w:r>
+        <w:t>.</w:t>
+      </w:r>
+    </w:p>
+    <w:p>
+      <w:pPr>
+        <w:rPr>
+          <w:b/>
+          <w:bCs/>
+          <w:u w:val="single"/>
+        </w:rPr>
+      </w:pPr>
+      <w:r>
+        <w:rPr>
+          <w:b/>
+          <w:bCs/>
+          <w:u w:val="single"/>
+        </w:rPr>
         <w:t xml:space="preserve">Note: </w:t>
       </w:r>
     </w:p>
@@ -5210,6 +5420,39 @@
       </w:pPr>
       <w:r>
         <w:t>Object dictionary</w:t>
+      </w:r>
+    </w:p>
+    <w:p>
+      <w:pPr>
+        <w:rPr>
+          <w:b/>
+          <w:bCs/>
+          <w:u w:val="single"/>
+        </w:rPr>
+      </w:pPr>
+      <w:r>
+        <w:rPr>
+          <w:b/>
+          <w:bCs/>
+          <w:u w:val="single"/>
+        </w:rPr>
+        <w:t>[Requirement 10</w:t>
+      </w:r>
+      <w:r>
+        <w:rPr>
+          <w:b/>
+          <w:bCs/>
+          <w:u w:val="single"/>
+        </w:rPr>
+        <w:t>10</w:t>
+      </w:r>
+      <w:r>
+        <w:rPr>
+          <w:b/>
+          <w:bCs/>
+          <w:u w:val="single"/>
+        </w:rPr>
+        <w:t>]</w:t>
       </w:r>
     </w:p>
     <w:p>
@@ -5283,6 +5526,47 @@
       <w:bookmarkEnd w:id="14"/>
     </w:p>
     <w:p>
+      <w:pPr>
+        <w:rPr>
+          <w:b/>
+          <w:bCs/>
+          <w:u w:val="single"/>
+        </w:rPr>
+      </w:pPr>
+      <w:r>
+        <w:rPr>
+          <w:b/>
+          <w:bCs/>
+          <w:u w:val="single"/>
+        </w:rPr>
+        <w:t>[Requirement 10</w:t>
+      </w:r>
+      <w:r>
+        <w:rPr>
+          <w:b/>
+          <w:bCs/>
+          <w:u w:val="single"/>
+        </w:rPr>
+        <w:t>1</w:t>
+      </w:r>
+      <w:r>
+        <w:rPr>
+          <w:b/>
+          <w:bCs/>
+          <w:u w:val="single"/>
+        </w:rPr>
+        <w:t>1</w:t>
+      </w:r>
+      <w:r>
+        <w:rPr>
+          <w:b/>
+          <w:bCs/>
+          <w:u w:val="single"/>
+        </w:rPr>
+        <w:t>]</w:t>
+      </w:r>
+    </w:p>
+    <w:p>
       <w:r>
         <w:t>The client will run</w:t>
       </w:r>
@@ -5332,6 +5616,7 @@
         </w:numPr>
       </w:pPr>
       <w:r>
+        <w:lastRenderedPageBreak/>
         <w:t>Any state machines other than the generic drive DS402</w:t>
       </w:r>
     </w:p>
@@ -5344,15 +5629,7 @@
         </w:numPr>
       </w:pPr>
       <w:r>
-        <w:t>Any user programs (</w:t>
-      </w:r>
-      <w:proofErr w:type="spellStart"/>
-      <w:r>
-        <w:t>microPython</w:t>
-      </w:r>
-      <w:proofErr w:type="spellEnd"/>
-      <w:r>
-        <w:t>, SEAL, Legacy)</w:t>
+        <w:t>Any user programs (microPython, SEAL, Legacy)</w:t>
       </w:r>
     </w:p>
     <w:p>
@@ -5367,15 +5644,7 @@
         <w:t>Nonstandard</w:t>
       </w:r>
       <w:r>
-        <w:t xml:space="preserve"> sensor interface (resolver, potentiometers, </w:t>
-      </w:r>
-      <w:proofErr w:type="spellStart"/>
-      <w:r>
-        <w:t>etc</w:t>
-      </w:r>
-      <w:proofErr w:type="spellEnd"/>
-      <w:r>
-        <w:t xml:space="preserve">) </w:t>
+        <w:t xml:space="preserve"> sensor interface (resolver, potentiometers, etc) </w:t>
       </w:r>
     </w:p>
     <w:p>
@@ -5426,7 +5695,6 @@
         </w:numPr>
       </w:pPr>
       <w:r>
-        <w:lastRenderedPageBreak/>
         <w:t>Any mission specific BIT</w:t>
       </w:r>
     </w:p>
@@ -5435,20 +5703,54 @@
         <w:pStyle w:val="Heading3"/>
       </w:pPr>
       <w:bookmarkStart w:id="15" w:name="_Toc219550055"/>
-      <w:proofErr w:type="spellStart"/>
       <w:r>
         <w:t>EtherCAT</w:t>
       </w:r>
-      <w:proofErr w:type="spellEnd"/>
-    </w:p>
-    <w:p>
-      <w:proofErr w:type="spellStart"/>
-      <w:r>
-        <w:t>EtherCAT</w:t>
-      </w:r>
-      <w:proofErr w:type="spellEnd"/>
-      <w:r>
-        <w:t xml:space="preserve"> will enable DC. The timing will be down to 200usec.</w:t>
+    </w:p>
+    <w:p>
+      <w:pPr>
+        <w:rPr>
+          <w:b/>
+          <w:bCs/>
+          <w:u w:val="single"/>
+        </w:rPr>
+      </w:pPr>
+      <w:r>
+        <w:rPr>
+          <w:b/>
+          <w:bCs/>
+          <w:u w:val="single"/>
+        </w:rPr>
+        <w:t>[Requirement 10</w:t>
+      </w:r>
+      <w:r>
+        <w:rPr>
+          <w:b/>
+          <w:bCs/>
+          <w:u w:val="single"/>
+        </w:rPr>
+        <w:t>1</w:t>
+      </w:r>
+      <w:r>
+        <w:rPr>
+          <w:b/>
+          <w:bCs/>
+          <w:u w:val="single"/>
+        </w:rPr>
+        <w:t>2</w:t>
+      </w:r>
+      <w:r>
+        <w:rPr>
+          <w:b/>
+          <w:bCs/>
+          <w:u w:val="single"/>
+        </w:rPr>
+        <w:t>]</w:t>
+      </w:r>
+    </w:p>
+    <w:p>
+      <w:r>
+        <w:t>EtherCAT will enable DC. The timing will be down to 200usec.</w:t>
       </w:r>
     </w:p>
     <w:p>
@@ -5461,15 +5763,7 @@
         <w:t xml:space="preserve">This will entail corresponding changes in the SSC. The </w:t>
       </w:r>
       <w:r>
-        <w:t xml:space="preserve">ESC – </w:t>
-      </w:r>
-      <w:proofErr w:type="gramStart"/>
-      <w:r>
-        <w:t>PDO  memory</w:t>
-      </w:r>
-      <w:proofErr w:type="gramEnd"/>
-      <w:r>
-        <w:t xml:space="preserve"> should be copied by DMA </w:t>
+        <w:t xml:space="preserve">ESC – PDO  memory should be copied by DMA </w:t>
       </w:r>
       <w:r>
         <w:t>to a stable image.</w:t>
@@ -5482,15 +5776,7 @@
     </w:p>
     <w:p>
       <w:r>
-        <w:t xml:space="preserve">All the semantics of </w:t>
-      </w:r>
-      <w:proofErr w:type="spellStart"/>
-      <w:r>
-        <w:t>CanOpen</w:t>
-      </w:r>
-      <w:proofErr w:type="spellEnd"/>
-      <w:r>
-        <w:t xml:space="preserve"> – DS402 run on the DMA image.</w:t>
+        <w:t>All the semantics of CanOpen – DS402 run on the DMA image.</w:t>
       </w:r>
     </w:p>
     <w:p>
@@ -5549,65 +5835,61 @@
         <w:pStyle w:val="Heading3"/>
       </w:pPr>
       <w:r>
-        <w:t xml:space="preserve">CAN Open and </w:t>
-      </w:r>
-      <w:proofErr w:type="spellStart"/>
-      <w:r>
-        <w:t>EtherCAT</w:t>
-      </w:r>
-      <w:proofErr w:type="spellEnd"/>
+        <w:t>CAN Open and EtherCAT</w:t>
+      </w:r>
       <w:r>
         <w:t xml:space="preserve"> coexistence</w:t>
       </w:r>
     </w:p>
     <w:p>
-      <w:r>
-        <w:t xml:space="preserve">CAN Open and </w:t>
-      </w:r>
-      <w:proofErr w:type="spellStart"/>
-      <w:r>
-        <w:t>EtherCAT</w:t>
-      </w:r>
-      <w:proofErr w:type="spellEnd"/>
-      <w:r>
-        <w:t xml:space="preserve"> </w:t>
-      </w:r>
-      <w:proofErr w:type="spellStart"/>
-      <w:r>
-        <w:t>CoE</w:t>
-      </w:r>
-      <w:proofErr w:type="spellEnd"/>
-      <w:r>
-        <w:t xml:space="preserve"> share </w:t>
-      </w:r>
-      <w:proofErr w:type="gramStart"/>
-      <w:r>
-        <w:t>exactly the same</w:t>
-      </w:r>
-      <w:proofErr w:type="gramEnd"/>
-      <w:r>
-        <w:t xml:space="preserve"> semantics (same object dictionary and interpreting functions)</w:t>
-      </w:r>
-    </w:p>
-    <w:p>
-      <w:r>
-        <w:t xml:space="preserve">SDO and PSO may be accessed either by CAN or by </w:t>
-      </w:r>
-      <w:proofErr w:type="spellStart"/>
-      <w:r>
-        <w:t>EtherCAT</w:t>
-      </w:r>
-      <w:proofErr w:type="spellEnd"/>
-      <w:r>
-        <w:t xml:space="preserve">. However, with </w:t>
-      </w:r>
-      <w:proofErr w:type="spellStart"/>
-      <w:r>
-        <w:t>EtherCAT</w:t>
-      </w:r>
-      <w:proofErr w:type="spellEnd"/>
-      <w:r>
-        <w:t xml:space="preserve"> state higher then PRE-OP, it is impossible do deal PDO by CAN. SDO communication shall be very limited, e.g., status reports (GET objects), and recorder and logging functions access.</w:t>
+      <w:pPr>
+        <w:rPr>
+          <w:b/>
+          <w:bCs/>
+          <w:u w:val="single"/>
+        </w:rPr>
+      </w:pPr>
+      <w:r>
+        <w:rPr>
+          <w:b/>
+          <w:bCs/>
+          <w:u w:val="single"/>
+        </w:rPr>
+        <w:t>[Requirement 10</w:t>
+      </w:r>
+      <w:r>
+        <w:rPr>
+          <w:b/>
+          <w:bCs/>
+          <w:u w:val="single"/>
+        </w:rPr>
+        <w:t>1</w:t>
+      </w:r>
+      <w:r>
+        <w:rPr>
+          <w:b/>
+          <w:bCs/>
+          <w:u w:val="single"/>
+        </w:rPr>
+        <w:t>3</w:t>
+      </w:r>
+      <w:r>
+        <w:rPr>
+          <w:b/>
+          <w:bCs/>
+          <w:u w:val="single"/>
+        </w:rPr>
+        <w:t>]</w:t>
+      </w:r>
+    </w:p>
+    <w:p>
+      <w:r>
+        <w:t>CAN Open and EtherCAT CoE share exactly the same semantics (same object dictionary and interpreting functions)</w:t>
+      </w:r>
+    </w:p>
+    <w:p>
+      <w:r>
+        <w:t>SDO and PSO may be accessed either by CAN or by EtherCAT. However, with EtherCAT state higher then PRE-OP, it is impossible do deal PDO by CAN. SDO communication shall be very limited, e.g., status reports (GET objects), and recorder and logging functions access.</w:t>
       </w:r>
     </w:p>
     <w:p>
@@ -5617,6 +5899,7 @@
     </w:p>
     <w:p>
       <w:r>
+        <w:lastRenderedPageBreak/>
         <w:t xml:space="preserve">Even for dually accessible </w:t>
       </w:r>
       <w:r>
@@ -5634,14 +5917,42 @@
         <w:pStyle w:val="Heading3"/>
       </w:pPr>
       <w:r>
-        <w:t xml:space="preserve">Multiple axes and </w:t>
-      </w:r>
-      <w:proofErr w:type="spellStart"/>
-      <w:r>
-        <w:t>EtherCAT</w:t>
+        <w:t>Multiple axes and EtherCAT</w:t>
       </w:r>
       <w:bookmarkEnd w:id="15"/>
-      <w:proofErr w:type="spellEnd"/>
+    </w:p>
+    <w:p>
+      <w:pPr>
+        <w:rPr>
+          <w:b/>
+          <w:bCs/>
+          <w:u w:val="single"/>
+        </w:rPr>
+      </w:pPr>
+      <w:r>
+        <w:rPr>
+          <w:b/>
+          <w:bCs/>
+          <w:u w:val="single"/>
+        </w:rPr>
+        <w:t>[</w:t>
+      </w:r>
+      <w:r>
+        <w:rPr>
+          <w:b/>
+          <w:bCs/>
+          <w:u w:val="single"/>
+        </w:rPr>
+        <w:t>Descriptive</w:t>
+      </w:r>
+      <w:r>
+        <w:rPr>
+          <w:b/>
+          <w:bCs/>
+          <w:u w:val="single"/>
+        </w:rPr>
+        <w:t>]</w:t>
+      </w:r>
     </w:p>
     <w:p>
       <w:r>
@@ -5650,42 +5961,17 @@
     </w:p>
     <w:p>
       <w:r>
-        <w:t xml:space="preserve">Each CPU has one </w:t>
-      </w:r>
-      <w:proofErr w:type="spellStart"/>
-      <w:r>
-        <w:t>EtherCat</w:t>
-      </w:r>
-      <w:proofErr w:type="spellEnd"/>
-      <w:r>
-        <w:t>, with 8 x FMMU and 8 x Sync Managers.</w:t>
-      </w:r>
-    </w:p>
-    <w:p>
-      <w:r>
-        <w:lastRenderedPageBreak/>
+        <w:t>Each CPU has one EtherCat, with 8 x FMMU and 8 x Sync Managers.</w:t>
+      </w:r>
+    </w:p>
+    <w:p>
+      <w:r>
         <w:t>This makes sense as each axis has two Rx PDO, to Tx PDO, and 4 sync managers for service objects and bulk data.</w:t>
       </w:r>
     </w:p>
     <w:p>
       <w:r>
-        <w:t xml:space="preserve">When going to larger systems, say 4 axes, one </w:t>
-      </w:r>
-      <w:proofErr w:type="spellStart"/>
-      <w:r>
-        <w:t>EtherCat</w:t>
-      </w:r>
-      <w:proofErr w:type="spellEnd"/>
-      <w:r>
-        <w:t xml:space="preserve"> interface would not suffice, so each axis pair will run its own </w:t>
-      </w:r>
-      <w:proofErr w:type="spellStart"/>
-      <w:r>
-        <w:t>EtherCat</w:t>
-      </w:r>
-      <w:proofErr w:type="spellEnd"/>
-      <w:r>
-        <w:t>.</w:t>
+        <w:t>When going to larger systems, say 4 axes, one EtherCat interface would not suffice, so each axis pair will run its own EtherCat.</w:t>
       </w:r>
     </w:p>
     <w:p>
@@ -5872,6 +6158,49 @@
           <w:bCs/>
           <w:u w:val="single"/>
         </w:rPr>
+        <w:t>[Requirement 10</w:t>
+      </w:r>
+      <w:r>
+        <w:rPr>
+          <w:b/>
+          <w:bCs/>
+          <w:u w:val="single"/>
+        </w:rPr>
+        <w:t>1</w:t>
+      </w:r>
+      <w:r>
+        <w:rPr>
+          <w:b/>
+          <w:bCs/>
+          <w:u w:val="single"/>
+        </w:rPr>
+        <w:t>4</w:t>
+      </w:r>
+      <w:r>
+        <w:rPr>
+          <w:b/>
+          <w:bCs/>
+          <w:u w:val="single"/>
+        </w:rPr>
+        <w:t>]</w:t>
+      </w:r>
+    </w:p>
+    <w:p/>
+    <w:p>
+      <w:pPr>
+        <w:rPr>
+          <w:b/>
+          <w:bCs/>
+          <w:u w:val="single"/>
+        </w:rPr>
+      </w:pPr>
+      <w:r>
+        <w:rPr>
+          <w:b/>
+          <w:bCs/>
+          <w:u w:val="single"/>
+        </w:rPr>
+        <w:lastRenderedPageBreak/>
         <w:t>Client</w:t>
       </w:r>
       <w:r>
@@ -5965,70 +6294,20 @@
     </w:p>
     <w:p>
       <w:pPr>
-        <w:rPr>
-          <w:b/>
-          <w:bCs/>
-          <w:u w:val="single"/>
-        </w:rPr>
-      </w:pPr>
-      <w:r>
-        <w:rPr>
-          <w:b/>
-          <w:bCs/>
-          <w:u w:val="single"/>
-        </w:rPr>
-        <w:t>Server</w:t>
-      </w:r>
-      <w:r>
-        <w:rPr>
-          <w:b/>
-          <w:bCs/>
-          <w:u w:val="single"/>
-        </w:rPr>
-        <w:t xml:space="preserve"> (CPU1</w:t>
-      </w:r>
-      <w:proofErr w:type="gramStart"/>
-      <w:r>
-        <w:rPr>
-          <w:b/>
-          <w:bCs/>
-          <w:u w:val="single"/>
-        </w:rPr>
-        <w:t xml:space="preserve">) </w:t>
-      </w:r>
-      <w:r>
-        <w:rPr>
-          <w:b/>
-          <w:bCs/>
-          <w:u w:val="single"/>
-        </w:rPr>
-        <w:t xml:space="preserve"> to</w:t>
-      </w:r>
-      <w:proofErr w:type="gramEnd"/>
-      <w:r>
-        <w:rPr>
-          <w:b/>
-          <w:bCs/>
-          <w:u w:val="single"/>
-        </w:rPr>
-        <w:t xml:space="preserve"> client</w:t>
-      </w:r>
-      <w:r>
-        <w:rPr>
-          <w:b/>
-          <w:bCs/>
-          <w:u w:val="single"/>
-        </w:rPr>
-        <w:t xml:space="preserve"> (CPU2)</w:t>
-      </w:r>
-    </w:p>
-    <w:p>
-      <w:pPr>
         <w:pStyle w:val="ListParagraph"/>
         <w:numPr>
           <w:ilvl w:val="0"/>
           <w:numId w:val="4"/>
         </w:numPr>
+      </w:pPr>
+      <w:r>
+        <w:t>Object interface stack. The stack will include 16 members, each having a value, a command code (long, that may be interpreted as Index/Subindex), index, and data type. The command interface stack will also have a command put pointer</w:t>
+      </w:r>
+    </w:p>
+    <w:p>
+      <w:pPr>
+        <w:pStyle w:val="ListParagraph"/>
+        <w:ind w:left="360"/>
         <w:rPr>
           <w:b/>
           <w:bCs/>
@@ -6036,7 +6315,144 @@
         </w:rPr>
       </w:pPr>
       <w:r>
-        <w:t>Dual feedback &amp; status interfaces, SEAL compatible</w:t>
+        <w:t>Client inventory:</w:t>
+      </w:r>
+    </w:p>
+    <w:p>
+      <w:pPr>
+        <w:pStyle w:val="ListParagraph"/>
+        <w:numPr>
+          <w:ilvl w:val="1"/>
+          <w:numId w:val="4"/>
+        </w:numPr>
+        <w:ind w:left="1080"/>
+        <w:rPr>
+          <w:b/>
+          <w:bCs/>
+          <w:u w:val="single"/>
+        </w:rPr>
+      </w:pPr>
+      <w:r>
+        <w:t>List of peripherals and IO allocated for the server</w:t>
+      </w:r>
+    </w:p>
+    <w:p>
+      <w:pPr>
+        <w:pStyle w:val="ListParagraph"/>
+        <w:numPr>
+          <w:ilvl w:val="1"/>
+          <w:numId w:val="4"/>
+        </w:numPr>
+        <w:ind w:left="1080"/>
+        <w:rPr>
+          <w:b/>
+          <w:bCs/>
+          <w:u w:val="single"/>
+        </w:rPr>
+      </w:pPr>
+      <w:r>
+        <w:t>List of memory banks allocated to the server</w:t>
+      </w:r>
+    </w:p>
+    <w:p>
+      <w:pPr>
+        <w:pStyle w:val="ListParagraph"/>
+        <w:numPr>
+          <w:ilvl w:val="1"/>
+          <w:numId w:val="4"/>
+        </w:numPr>
+        <w:ind w:left="1080"/>
+        <w:rPr>
+          <w:b/>
+          <w:bCs/>
+          <w:u w:val="single"/>
+        </w:rPr>
+      </w:pPr>
+      <w:r>
+        <w:t>PLL setting</w:t>
+      </w:r>
+    </w:p>
+    <w:p/>
+    <w:p>
+      <w:pPr>
+        <w:rPr>
+          <w:b/>
+          <w:bCs/>
+          <w:u w:val="single"/>
+        </w:rPr>
+      </w:pPr>
+      <w:r>
+        <w:rPr>
+          <w:b/>
+          <w:bCs/>
+          <w:u w:val="single"/>
+        </w:rPr>
+        <w:t>Server</w:t>
+      </w:r>
+      <w:r>
+        <w:rPr>
+          <w:b/>
+          <w:bCs/>
+          <w:u w:val="single"/>
+        </w:rPr>
+        <w:t xml:space="preserve"> (CPU1) </w:t>
+      </w:r>
+      <w:r>
+        <w:rPr>
+          <w:b/>
+          <w:bCs/>
+          <w:u w:val="single"/>
+        </w:rPr>
+        <w:t xml:space="preserve"> to client</w:t>
+      </w:r>
+      <w:r>
+        <w:rPr>
+          <w:b/>
+          <w:bCs/>
+          <w:u w:val="single"/>
+        </w:rPr>
+        <w:t xml:space="preserve"> (CPU2)</w:t>
+      </w:r>
+    </w:p>
+    <w:p>
+      <w:pPr>
+        <w:rPr>
+          <w:b/>
+          <w:bCs/>
+          <w:u w:val="single"/>
+        </w:rPr>
+      </w:pPr>
+      <w:r>
+        <w:rPr>
+          <w:b/>
+          <w:bCs/>
+          <w:u w:val="single"/>
+        </w:rPr>
+        <w:t>[Requirement 10</w:t>
+      </w:r>
+      <w:r>
+        <w:rPr>
+          <w:b/>
+          <w:bCs/>
+          <w:u w:val="single"/>
+        </w:rPr>
+        <w:t>1</w:t>
+      </w:r>
+      <w:r>
+        <w:rPr>
+          <w:b/>
+          <w:bCs/>
+          <w:u w:val="single"/>
+        </w:rPr>
+        <w:t>5</w:t>
+      </w:r>
+      <w:r>
+        <w:rPr>
+          <w:b/>
+          <w:bCs/>
+          <w:u w:val="single"/>
+        </w:rPr>
+        <w:t>]</w:t>
       </w:r>
     </w:p>
     <w:p>
@@ -6053,8 +6469,7 @@
         </w:rPr>
       </w:pPr>
       <w:r>
-        <w:lastRenderedPageBreak/>
-        <w:t>Dual configuration report buffers, SEAL compatible. These buffers reflect commonly used the control limitations: current limits, position limits, speed, acceleration and jerk limits etc.</w:t>
+        <w:t>Dual feedback &amp; status interfaces, SEAL compatible</w:t>
       </w:r>
     </w:p>
     <w:p>
@@ -6071,7 +6486,7 @@
         </w:rPr>
       </w:pPr>
       <w:r>
-        <w:t>Recorder buffer variables (32 slots). Recorder data shall be placed there by one or two axes, the same buffer.</w:t>
+        <w:t>Dual configuration report buffers, SEAL compatible. These buffers reflect commonly used the control limitations: current limits, position limits, speed, acceleration and jerk limits etc.</w:t>
       </w:r>
     </w:p>
     <w:p>
@@ -6088,7 +6503,7 @@
         </w:rPr>
       </w:pPr>
       <w:r>
-        <w:t>Raw ADC data as shorts (if client consumes ADC, it needs know the scaling)</w:t>
+        <w:t>Recorder buffer variables (32 slots). Recorder data shall be placed there by one or two axes, the same buffer.</w:t>
       </w:r>
     </w:p>
     <w:p>
@@ -6098,6 +6513,35 @@
           <w:ilvl w:val="0"/>
           <w:numId w:val="4"/>
         </w:numPr>
+        <w:rPr>
+          <w:b/>
+          <w:bCs/>
+          <w:u w:val="single"/>
+        </w:rPr>
+      </w:pPr>
+      <w:r>
+        <w:t>Raw ADC data as shorts (if client consumes ADC, it needs know the scaling)</w:t>
+      </w:r>
+    </w:p>
+    <w:p>
+      <w:pPr>
+        <w:pStyle w:val="ListParagraph"/>
+        <w:numPr>
+          <w:ilvl w:val="0"/>
+          <w:numId w:val="4"/>
+        </w:numPr>
+      </w:pPr>
+      <w:r>
+        <w:t>Command buffer fetch counter</w:t>
+      </w:r>
+    </w:p>
+    <w:p>
+      <w:pPr>
+        <w:pStyle w:val="ListParagraph"/>
+        <w:numPr>
+          <w:ilvl w:val="0"/>
+          <w:numId w:val="4"/>
+        </w:numPr>
       </w:pPr>
       <w:r>
         <w:t>Server inventory</w:t>
@@ -6129,183 +6573,129 @@
     </w:p>
     <w:p>
       <w:pPr>
+        <w:rPr>
+          <w:b/>
+          <w:bCs/>
+          <w:u w:val="single"/>
+        </w:rPr>
+      </w:pPr>
+      <w:r>
+        <w:rPr>
+          <w:b/>
+          <w:bCs/>
+          <w:u w:val="single"/>
+        </w:rPr>
+        <w:t>Data integrity</w:t>
+      </w:r>
+    </w:p>
+    <w:p>
+      <w:pPr>
+        <w:rPr>
+          <w:b/>
+          <w:bCs/>
+          <w:u w:val="single"/>
+        </w:rPr>
+      </w:pPr>
+      <w:r>
+        <w:rPr>
+          <w:b/>
+          <w:bCs/>
+          <w:u w:val="single"/>
+        </w:rPr>
+        <w:t>[Requirement 10</w:t>
+      </w:r>
+      <w:r>
+        <w:rPr>
+          <w:b/>
+          <w:bCs/>
+          <w:u w:val="single"/>
+        </w:rPr>
+        <w:t>1</w:t>
+      </w:r>
+      <w:r>
+        <w:rPr>
+          <w:b/>
+          <w:bCs/>
+          <w:u w:val="single"/>
+        </w:rPr>
+        <w:t>6</w:t>
+      </w:r>
+      <w:r>
+        <w:rPr>
+          <w:b/>
+          <w:bCs/>
+          <w:u w:val="single"/>
+        </w:rPr>
+        <w:t>]</w:t>
+      </w:r>
+    </w:p>
+    <w:p>
+      <w:r>
+        <w:t xml:space="preserve">Each non-atomic data unit (e.g., feedback </w:t>
+      </w:r>
+      <w:r>
+        <w:t xml:space="preserve">buffer </w:t>
+      </w:r>
+      <w:r>
+        <w:t xml:space="preserve">report) has an update </w:t>
+      </w:r>
+      <w:r>
+        <w:t xml:space="preserve">16bit </w:t>
+      </w:r>
+      <w:r>
+        <w:t xml:space="preserve">counter. </w:t>
+      </w:r>
+      <w:r>
+        <w:t>The counter</w:t>
+      </w:r>
+      <w:r>
+        <w:t xml:space="preserve"> increments and becomes odd when the buffer starts update, and is again incremented to even value on update completion. </w:t>
+      </w:r>
+      <w:r>
+        <w:t>This way any data consumer must verify that the counter is even before data fetch; and that the counter value remained until after fetch completion.</w:t>
+      </w:r>
+    </w:p>
+    <w:p>
+      <w:r>
+        <w:lastRenderedPageBreak/>
+        <w:t>The counters provide also a mean to detect overflow (counter incremented more than 2 between consecutive reads). Overflow detection and response strategies for Core#2 are left for the application designer.</w:t>
+      </w:r>
+    </w:p>
+    <w:p>
+      <w:r>
+        <w:t xml:space="preserve">If Core #1 detects update fault while a motor is on (client counters do not update as expected), it should throw an exception by the predefined DS-402 abort mode. </w:t>
+      </w:r>
+      <w:r>
+        <w:rPr>
+          <w:b/>
+          <w:bCs/>
+        </w:rPr>
+        <w:t>A timing event in one axis will throw both axes</w:t>
+      </w:r>
+      <w:r>
+        <w:t xml:space="preserve">. </w:t>
+      </w:r>
+    </w:p>
+    <w:p>
+      <w:r>
+        <w:t>Timing exception is legal when all motors are off – it may happen legally (e.g., on debugging)</w:t>
+      </w:r>
+    </w:p>
+    <w:p>
+      <w:r>
+        <w:t xml:space="preserve">The client may issue commands to the server via the command stack, updating the put counter accordingly. The server, upon executing a command: </w:t>
+      </w:r>
+    </w:p>
+    <w:p>
+      <w:pPr>
         <w:pStyle w:val="ListParagraph"/>
         <w:numPr>
           <w:ilvl w:val="0"/>
           <w:numId w:val="4"/>
         </w:numPr>
-        <w:rPr>
-          <w:b/>
-          <w:bCs/>
-          <w:u w:val="single"/>
-        </w:rPr>
-      </w:pPr>
-      <w:r>
-        <w:t>Client</w:t>
-      </w:r>
-      <w:r>
-        <w:t xml:space="preserve"> inventory:</w:t>
-      </w:r>
-    </w:p>
-    <w:p>
-      <w:pPr>
-        <w:pStyle w:val="ListParagraph"/>
-        <w:numPr>
-          <w:ilvl w:val="1"/>
-          <w:numId w:val="4"/>
-        </w:numPr>
-        <w:rPr>
-          <w:b/>
-          <w:bCs/>
-          <w:u w:val="single"/>
-        </w:rPr>
-      </w:pPr>
-      <w:r>
-        <w:t>List of peripherals and IO allocated for the server</w:t>
-      </w:r>
-    </w:p>
-    <w:p>
-      <w:pPr>
-        <w:pStyle w:val="ListParagraph"/>
-        <w:numPr>
-          <w:ilvl w:val="1"/>
-          <w:numId w:val="4"/>
-        </w:numPr>
-        <w:rPr>
-          <w:b/>
-          <w:bCs/>
-          <w:u w:val="single"/>
-        </w:rPr>
-      </w:pPr>
-      <w:r>
-        <w:t>List of memory banks allocated to the server</w:t>
-      </w:r>
-    </w:p>
-    <w:p>
-      <w:pPr>
-        <w:pStyle w:val="ListParagraph"/>
-        <w:numPr>
-          <w:ilvl w:val="1"/>
-          <w:numId w:val="4"/>
-        </w:numPr>
-        <w:rPr>
-          <w:b/>
-          <w:bCs/>
-          <w:u w:val="single"/>
-        </w:rPr>
-      </w:pPr>
-      <w:r>
-        <w:t>PLL setting</w:t>
-      </w:r>
-    </w:p>
-    <w:p>
-      <w:pPr>
-        <w:rPr>
-          <w:b/>
-          <w:bCs/>
-          <w:u w:val="single"/>
-        </w:rPr>
-      </w:pPr>
-      <w:r>
-        <w:rPr>
-          <w:b/>
-          <w:bCs/>
-          <w:u w:val="single"/>
-        </w:rPr>
-        <w:t>Data integrity</w:t>
-      </w:r>
-    </w:p>
-    <w:p>
-      <w:r>
-        <w:t xml:space="preserve">Each non-atomic data unit (e.g., feedback </w:t>
-      </w:r>
-      <w:r>
-        <w:t xml:space="preserve">buffer </w:t>
-      </w:r>
-      <w:r>
-        <w:t xml:space="preserve">report) has an update </w:t>
-      </w:r>
-      <w:r>
-        <w:t xml:space="preserve">16bit </w:t>
-      </w:r>
-      <w:r>
-        <w:t xml:space="preserve">counter. </w:t>
-      </w:r>
-      <w:r>
-        <w:t>The counter</w:t>
-      </w:r>
-      <w:r>
-        <w:t xml:space="preserve"> increments and becomes odd when the buffer starts update, and is again incremented to even value on update completion. </w:t>
-      </w:r>
-      <w:r>
-        <w:t>This way any data consumer must verify that the counter is even before data fetch; and that the counter value remained until after fetch completion.</w:t>
-      </w:r>
-    </w:p>
-    <w:p>
-      <w:r>
-        <w:t>The counters provide also a mean to detect overflow (counter incremented more than 2 between consecutive reads). Overflow detection and response strategies for Core#2 are left for the application designer.</w:t>
-      </w:r>
-    </w:p>
-    <w:p>
-      <w:r>
-        <w:t xml:space="preserve">If Core #1 detects update fault while a motor is on (client counters do not update as expected), it should throw an exception by the predefined DS-402 abort mode. </w:t>
-      </w:r>
-      <w:r>
-        <w:rPr>
-          <w:b/>
-          <w:bCs/>
-        </w:rPr>
-        <w:t>A timing event in one axis will throw both axes</w:t>
-      </w:r>
-      <w:r>
-        <w:t xml:space="preserve">. </w:t>
-      </w:r>
-    </w:p>
-    <w:p>
-      <w:r>
-        <w:t>Timing exception is legal when all motors are off – it may happen legally (e.g., on debugging)</w:t>
-      </w:r>
-    </w:p>
-    <w:p>
-      <w:pPr>
-        <w:pStyle w:val="Heading3"/>
-      </w:pPr>
-      <w:bookmarkStart w:id="18" w:name="_Toc219550058"/>
-      <w:r>
-        <w:t>Core synchronization</w:t>
-      </w:r>
-      <w:bookmarkEnd w:id="18"/>
-    </w:p>
-    <w:p>
-      <w:pPr>
-        <w:pStyle w:val="Heading4"/>
-      </w:pPr>
-      <w:r>
-        <w:t>General</w:t>
-      </w:r>
-    </w:p>
-    <w:p>
-      <w:r>
-        <w:t xml:space="preserve">The server core times it all. </w:t>
-      </w:r>
-      <w:r>
-        <w:t>Core#2 is not allowed to affect Core#1 control timing</w:t>
-      </w:r>
-      <w:r>
-        <w:t>.</w:t>
-      </w:r>
-    </w:p>
-    <w:p>
-      <w:r>
-        <w:t>The server core will program a spare PWM to issue interrupts to the clients.</w:t>
-      </w:r>
-    </w:p>
-    <w:p>
-      <w:r>
-        <w:t>There will</w:t>
-      </w:r>
-      <w:r>
-        <w:t xml:space="preserve"> be two interrupts: </w:t>
+      </w:pPr>
+      <w:r>
+        <w:t>Sets result or completion status into the value slot of the corresponding stack member</w:t>
       </w:r>
     </w:p>
     <w:p>
@@ -6317,7 +6707,95 @@
         </w:numPr>
       </w:pPr>
       <w:r>
-        <w:t>Axis #1 interrupt, periodic by TS</w:t>
+        <w:t>updates the fetch counter.</w:t>
+      </w:r>
+    </w:p>
+    <w:p>
+      <w:r>
+        <w:t>If client commands overflow, an attempt to update the put counter will equal it to the fetch counter. In that case the client stalls, and if time is out, issues an exception.</w:t>
+      </w:r>
+    </w:p>
+    <w:p>
+      <w:pPr>
+        <w:pStyle w:val="Heading3"/>
+      </w:pPr>
+      <w:bookmarkStart w:id="18" w:name="_Toc219550058"/>
+      <w:r>
+        <w:t>Core synchronization</w:t>
+      </w:r>
+      <w:bookmarkEnd w:id="18"/>
+    </w:p>
+    <w:p>
+      <w:pPr>
+        <w:pStyle w:val="Heading4"/>
+      </w:pPr>
+      <w:r>
+        <w:t>General</w:t>
+      </w:r>
+    </w:p>
+    <w:p>
+      <w:pPr>
+        <w:rPr>
+          <w:b/>
+          <w:bCs/>
+          <w:u w:val="single"/>
+        </w:rPr>
+      </w:pPr>
+      <w:r>
+        <w:rPr>
+          <w:b/>
+          <w:bCs/>
+          <w:u w:val="single"/>
+        </w:rPr>
+        <w:t>[Requirement 10</w:t>
+      </w:r>
+      <w:r>
+        <w:rPr>
+          <w:b/>
+          <w:bCs/>
+          <w:u w:val="single"/>
+        </w:rPr>
+        <w:t>1</w:t>
+      </w:r>
+      <w:r>
+        <w:rPr>
+          <w:b/>
+          <w:bCs/>
+          <w:u w:val="single"/>
+        </w:rPr>
+        <w:t>7</w:t>
+      </w:r>
+      <w:r>
+        <w:rPr>
+          <w:b/>
+          <w:bCs/>
+          <w:u w:val="single"/>
+        </w:rPr>
+        <w:t>]</w:t>
+      </w:r>
+    </w:p>
+    <w:p>
+      <w:r>
+        <w:t xml:space="preserve">The server core times it all. </w:t>
+      </w:r>
+      <w:r>
+        <w:t>Core#2 is not allowed to affect Core#1 control timing</w:t>
+      </w:r>
+      <w:r>
+        <w:t>.</w:t>
+      </w:r>
+    </w:p>
+    <w:p>
+      <w:r>
+        <w:t>The server core will program a spare PWM to issue interrupts to the clients.</w:t>
+      </w:r>
+    </w:p>
+    <w:p>
+      <w:r>
+        <w:t>There will</w:t>
+      </w:r>
+      <w:r>
+        <w:t xml:space="preserve"> be two interrupts: </w:t>
       </w:r>
     </w:p>
     <w:p>
@@ -6329,49 +6807,125 @@
         </w:numPr>
       </w:pPr>
       <w:r>
+        <w:t>Axis #1 interrupt, periodic by TS</w:t>
+      </w:r>
+    </w:p>
+    <w:p>
+      <w:pPr>
+        <w:pStyle w:val="ListParagraph"/>
+        <w:numPr>
+          <w:ilvl w:val="0"/>
+          <w:numId w:val="4"/>
+        </w:numPr>
+      </w:pPr>
+      <w:r>
+        <w:t>Axis #2 interrupt (optional): periodic by TS, offset by TS/2 to 1</w:t>
+      </w:r>
+      <w:r>
+        <w:rPr>
+          <w:vertAlign w:val="superscript"/>
+        </w:rPr>
+        <w:t>st</w:t>
+      </w:r>
+      <w:r>
+        <w:t xml:space="preserve"> interrupt</w:t>
+      </w:r>
+    </w:p>
+    <w:p>
+      <w:r>
+        <w:t>The client will be required to arrange its real-time in synchronism to the server.</w:t>
+      </w:r>
+    </w:p>
+    <w:p>
+      <w:r>
+        <w:t xml:space="preserve">A client cycle is interleaved with the server cycle: </w:t>
+      </w:r>
+    </w:p>
+    <w:p>
+      <w:r>
+        <w:t xml:space="preserve">When the client </w:t>
+      </w:r>
+      <w:r>
+        <w:t>r</w:t>
+      </w:r>
+      <w:r>
+        <w:t xml:space="preserve">uns axis#1 code the server runs axis#2 and vice versa, this way </w:t>
+      </w:r>
+      <w:r>
+        <w:t>each side enjoys fresh data from the other.</w:t>
+      </w:r>
+    </w:p>
+    <w:p>
+      <w:r>
+        <w:t>Each axis shall apply the recorder separately; and increment the buffer pointer</w:t>
+      </w:r>
+      <w:r>
+        <w:t xml:space="preserve"> as needed. Start/Trigger/Ending conditions will be checked and applied by axis #1 only. </w:t>
+      </w:r>
+    </w:p>
+    <w:p>
+      <w:pPr>
+        <w:pStyle w:val="Heading4"/>
+      </w:pPr>
+      <w:r>
+        <w:t>Adjustment by enslavement</w:t>
+      </w:r>
+    </w:p>
+    <w:p>
+      <w:pPr>
+        <w:rPr>
+          <w:b/>
+          <w:bCs/>
+          <w:u w:val="single"/>
+        </w:rPr>
+      </w:pPr>
+      <w:r>
+        <w:rPr>
+          <w:b/>
+          <w:bCs/>
+          <w:u w:val="single"/>
+        </w:rPr>
+        <w:t>[Requirement 10</w:t>
+      </w:r>
+      <w:r>
+        <w:rPr>
+          <w:b/>
+          <w:bCs/>
+          <w:u w:val="single"/>
+        </w:rPr>
+        <w:t>1</w:t>
+      </w:r>
+      <w:r>
+        <w:rPr>
+          <w:b/>
+          <w:bCs/>
+          <w:u w:val="single"/>
+        </w:rPr>
+        <w:t>8</w:t>
+      </w:r>
+      <w:r>
+        <w:rPr>
+          <w:b/>
+          <w:bCs/>
+          <w:u w:val="single"/>
+        </w:rPr>
+        <w:t>]</w:t>
+      </w:r>
+    </w:p>
+    <w:p>
+      <w:r>
         <w:lastRenderedPageBreak/>
-        <w:t>Axis #2 interrupt (optional): periodic by TS, offset by TS/2 to 1</w:t>
-      </w:r>
-      <w:r>
-        <w:rPr>
-          <w:vertAlign w:val="superscript"/>
-        </w:rPr>
-        <w:t>st</w:t>
-      </w:r>
-      <w:r>
-        <w:t xml:space="preserve"> interrupt</w:t>
-      </w:r>
-    </w:p>
-    <w:p>
-      <w:r>
-        <w:t>The client will be required to arrange its real-time in synchronism to the server.</w:t>
-      </w:r>
-    </w:p>
-    <w:p>
-      <w:r>
-        <w:t xml:space="preserve">A client cycle is interleaved with the server cycle: </w:t>
-      </w:r>
-    </w:p>
-    <w:p>
-      <w:r>
-        <w:t xml:space="preserve">When the client </w:t>
-      </w:r>
-      <w:r>
-        <w:t>r</w:t>
-      </w:r>
-      <w:r>
-        <w:t xml:space="preserve">uns axis#1 code the server runs axis#2 and vice versa, this way </w:t>
-      </w:r>
-      <w:r>
-        <w:t>each side enjoys fresh data from the other.</w:t>
-      </w:r>
-    </w:p>
-    <w:p>
-      <w:r>
-        <w:t>Each axis shall apply the recorder separately; and increment the buffer pointer</w:t>
-      </w:r>
-      <w:r>
-        <w:t xml:space="preserve"> as needed. Start/Trigger/Ending conditions will be checked and applied by axis #1 only. </w:t>
+        <w:t>Core #1 may be synchronized by external events, adapting the sampling time up to 300ppm. This may be either by FSI enslavement or by EtherCat enslavement.</w:t>
+      </w:r>
+    </w:p>
+    <w:p>
+      <w:r>
+        <w:t>For FSI enslavement, it can only happen between GFT devices, so we can mandate jitter-free transmissions and compatible sampling times.</w:t>
+      </w:r>
+    </w:p>
+    <w:p>
+      <w:r>
+        <w:t>As per EtherCat, sampling time adjustment (again up to 300ppm) will be only under distributed clock conditions, and if the period time of the EtherCat is an integer multiple of the controller sampling time</w:t>
       </w:r>
     </w:p>
     <w:p>
@@ -6379,54 +6933,48 @@
         <w:pStyle w:val="Heading4"/>
       </w:pPr>
       <w:r>
-        <w:t>Adjustment by enslavement</w:t>
-      </w:r>
-    </w:p>
-    <w:p>
-      <w:r>
-        <w:t xml:space="preserve">Core #1 may be synchronized by external events, adapting the sampling time up to 300ppm. This may be either by FSI enslavement or by </w:t>
-      </w:r>
-      <w:proofErr w:type="spellStart"/>
-      <w:r>
-        <w:t>EtherCat</w:t>
-      </w:r>
-      <w:proofErr w:type="spellEnd"/>
-      <w:r>
-        <w:t xml:space="preserve"> enslavement.</w:t>
-      </w:r>
-    </w:p>
-    <w:p>
-      <w:r>
-        <w:t>For FSI enslavement, it can only happen between GFT devices, so we can mandate jitter-free transmissions and compatible sampling times.</w:t>
-      </w:r>
-    </w:p>
-    <w:p>
-      <w:r>
-        <w:t xml:space="preserve">As per </w:t>
-      </w:r>
-      <w:proofErr w:type="spellStart"/>
-      <w:r>
-        <w:t>EtherCat</w:t>
-      </w:r>
-      <w:proofErr w:type="spellEnd"/>
-      <w:r>
-        <w:t xml:space="preserve">, sampling time adjustment (again up to 300ppm) will be only under distributed clock conditions, and if the period time of the </w:t>
-      </w:r>
-      <w:proofErr w:type="spellStart"/>
-      <w:r>
-        <w:t>EtherCat</w:t>
-      </w:r>
-      <w:proofErr w:type="spellEnd"/>
-      <w:r>
-        <w:t xml:space="preserve"> is an integer multiple of the controller sampling time</w:t>
-      </w:r>
-    </w:p>
-    <w:p>
-      <w:pPr>
-        <w:pStyle w:val="Heading4"/>
-      </w:pPr>
-      <w:r>
         <w:t>CLA synchronization</w:t>
+      </w:r>
+    </w:p>
+    <w:p>
+      <w:pPr>
+        <w:rPr>
+          <w:b/>
+          <w:bCs/>
+          <w:u w:val="single"/>
+        </w:rPr>
+      </w:pPr>
+      <w:r>
+        <w:rPr>
+          <w:b/>
+          <w:bCs/>
+          <w:u w:val="single"/>
+        </w:rPr>
+        <w:t>[Requirement 10</w:t>
+      </w:r>
+      <w:r>
+        <w:rPr>
+          <w:b/>
+          <w:bCs/>
+          <w:u w:val="single"/>
+        </w:rPr>
+        <w:t>1</w:t>
+      </w:r>
+      <w:r>
+        <w:rPr>
+          <w:b/>
+          <w:bCs/>
+          <w:u w:val="single"/>
+        </w:rPr>
+        <w:t>9</w:t>
+      </w:r>
+      <w:r>
+        <w:rPr>
+          <w:b/>
+          <w:bCs/>
+          <w:u w:val="single"/>
+        </w:rPr>
+        <w:t>]</w:t>
       </w:r>
     </w:p>
     <w:p>
@@ -6531,26 +7079,19 @@
             <w:tcW w:w="2337" w:type="dxa"/>
           </w:tcPr>
           <w:p>
-            <w:proofErr w:type="spellStart"/>
+            <w:r>
+              <w:t>EtherCat (1)</w:t>
+            </w:r>
+          </w:p>
+        </w:tc>
+        <w:tc>
+          <w:tcPr>
+            <w:tcW w:w="2337" w:type="dxa"/>
+          </w:tcPr>
+          <w:p>
             <w:r>
               <w:t>EtherCat</w:t>
             </w:r>
-            <w:proofErr w:type="spellEnd"/>
-            <w:r>
-              <w:t xml:space="preserve"> (1)</w:t>
-            </w:r>
-          </w:p>
-        </w:tc>
-        <w:tc>
-          <w:tcPr>
-            <w:tcW w:w="2337" w:type="dxa"/>
-          </w:tcPr>
-          <w:p>
-            <w:proofErr w:type="spellStart"/>
-            <w:r>
-              <w:t>EtherCat</w:t>
-            </w:r>
-            <w:proofErr w:type="spellEnd"/>
           </w:p>
         </w:tc>
         <w:tc>
@@ -6648,13 +7189,8 @@
             <w:tcW w:w="2337" w:type="dxa"/>
           </w:tcPr>
           <w:p>
-            <w:proofErr w:type="gramStart"/>
-            <w:r>
-              <w:t>UART(</w:t>
-            </w:r>
-            <w:proofErr w:type="gramEnd"/>
-            <w:r>
-              <w:t>4)</w:t>
+            <w:r>
+              <w:t>UART(4)</w:t>
             </w:r>
           </w:p>
         </w:tc>
@@ -7005,10 +7541,7 @@
               <w:t xml:space="preserve">TX, 1 lane, </w:t>
             </w:r>
             <w:r>
-              <w:t>another</w:t>
-            </w:r>
-            <w:r>
-              <w:t xml:space="preserve"> CPU </w:t>
+              <w:t xml:space="preserve">another CPU </w:t>
             </w:r>
             <w:r>
               <w:t>interface</w:t>
@@ -7339,13 +7872,8 @@
             <w:tcW w:w="2337" w:type="dxa"/>
           </w:tcPr>
           <w:p>
-            <w:proofErr w:type="spellStart"/>
-            <w:r>
-              <w:t>Quarz</w:t>
-            </w:r>
-            <w:proofErr w:type="spellEnd"/>
-            <w:r>
-              <w:t xml:space="preserve"> accuracy</w:t>
+            <w:r>
+              <w:t>Quarz accuracy</w:t>
             </w:r>
           </w:p>
         </w:tc>
@@ -7462,7 +7990,6 @@
       </w:pPr>
       <w:bookmarkStart w:id="20" w:name="_Toc219550060"/>
       <w:r>
-        <w:lastRenderedPageBreak/>
         <w:t xml:space="preserve">Appendix: </w:t>
       </w:r>
       <w:r>
@@ -7484,13 +8011,8 @@
       <w:r>
         <w:t xml:space="preserve">Mapping of </w:t>
       </w:r>
-      <w:proofErr w:type="spellStart"/>
-      <w:r>
-        <w:t>DftServo</w:t>
-      </w:r>
-      <w:proofErr w:type="spellEnd"/>
-      <w:r>
-        <w:t xml:space="preserve"> feature</w:t>
+      <w:r>
+        <w:t>DftServo feature</w:t>
       </w:r>
       <w:r>
         <w:t xml:space="preserve"> </w:t>
@@ -7589,28 +8111,18 @@
             <w:tcW w:w="3117" w:type="dxa"/>
           </w:tcPr>
           <w:p>
-            <w:proofErr w:type="spellStart"/>
-            <w:r>
-              <w:t>Ethercat</w:t>
-            </w:r>
-            <w:proofErr w:type="spellEnd"/>
-            <w:r>
-              <w:t xml:space="preserve"> with Ds402</w:t>
-            </w:r>
-          </w:p>
-        </w:tc>
-        <w:tc>
-          <w:tcPr>
-            <w:tcW w:w="3117" w:type="dxa"/>
-          </w:tcPr>
-          <w:p>
-            <w:proofErr w:type="spellStart"/>
-            <w:r>
-              <w:t>Ethercat</w:t>
-            </w:r>
-            <w:proofErr w:type="spellEnd"/>
-            <w:r>
-              <w:t xml:space="preserve"> supports single axis only</w:t>
+            <w:r>
+              <w:t>Ethercat with Ds402</w:t>
+            </w:r>
+          </w:p>
+        </w:tc>
+        <w:tc>
+          <w:tcPr>
+            <w:tcW w:w="3117" w:type="dxa"/>
+          </w:tcPr>
+          <w:p>
+            <w:r>
+              <w:t>Ethercat supports single axis only</w:t>
             </w:r>
           </w:p>
         </w:tc>
@@ -7622,6 +8134,7 @@
           </w:tcPr>
           <w:p>
             <w:r>
+              <w:lastRenderedPageBreak/>
               <w:t>GPT</w:t>
             </w:r>
           </w:p>
@@ -7649,11 +8162,9 @@
             <w:tcW w:w="3116" w:type="dxa"/>
           </w:tcPr>
           <w:p>
-            <w:proofErr w:type="spellStart"/>
             <w:r>
               <w:t>Dugit</w:t>
             </w:r>
-            <w:proofErr w:type="spellEnd"/>
           </w:p>
         </w:tc>
         <w:tc>
@@ -7685,11 +8196,9 @@
             <w:tcW w:w="3116" w:type="dxa"/>
           </w:tcPr>
           <w:p>
-            <w:proofErr w:type="spellStart"/>
             <w:r>
               <w:t>Kevesh</w:t>
             </w:r>
-            <w:proofErr w:type="spellEnd"/>
           </w:p>
         </w:tc>
         <w:tc>
@@ -7738,13 +8247,8 @@
           </w:tcPr>
           <w:p>
             <w:r>
-              <w:t xml:space="preserve">Latest User program implementation, </w:t>
-            </w:r>
-            <w:proofErr w:type="spellStart"/>
-            <w:r>
-              <w:t>DFT_Compiler</w:t>
-            </w:r>
-            <w:proofErr w:type="spellEnd"/>
+              <w:t>Latest User program implementation, DFT_Compiler</w:t>
+            </w:r>
           </w:p>
         </w:tc>
         <w:tc>
@@ -7760,11 +8264,9 @@
             <w:tcW w:w="3116" w:type="dxa"/>
           </w:tcPr>
           <w:p>
-            <w:proofErr w:type="spellStart"/>
             <w:r>
               <w:t>DftTuner</w:t>
             </w:r>
-            <w:proofErr w:type="spellEnd"/>
           </w:p>
         </w:tc>
         <w:tc>
@@ -8069,7 +8571,6 @@
           </w:tcPr>
           <w:p>
             <w:r>
-              <w:lastRenderedPageBreak/>
               <w:t>PWM dead time protections</w:t>
             </w:r>
           </w:p>
@@ -8187,14 +8688,13 @@
             </w:r>
           </w:p>
           <w:p>
-            <w:proofErr w:type="spellStart"/>
             <w:r>
               <w:t>IsHotCpu</w:t>
             </w:r>
-            <w:proofErr w:type="spellEnd"/>
-          </w:p>
-          <w:p>
-            <w:r>
+          </w:p>
+          <w:p>
+            <w:r>
+              <w:lastRenderedPageBreak/>
               <w:t>Assumed HW peripherals</w:t>
             </w:r>
           </w:p>
@@ -8205,23 +8705,13 @@
           </w:p>
           <w:p>
             <w:r>
-              <w:t xml:space="preserve">SW start </w:t>
-            </w:r>
-            <w:proofErr w:type="gramStart"/>
-            <w:r>
-              <w:t>address</w:t>
-            </w:r>
-            <w:proofErr w:type="gramEnd"/>
-          </w:p>
-          <w:p>
-            <w:r>
-              <w:t xml:space="preserve">SW </w:t>
-            </w:r>
-            <w:proofErr w:type="gramStart"/>
-            <w:r>
-              <w:t>end  address</w:t>
-            </w:r>
-            <w:proofErr w:type="gramEnd"/>
+              <w:t>SW start address</w:t>
+            </w:r>
+          </w:p>
+          <w:p>
+            <w:r>
+              <w:t>SW end  address</w:t>
+            </w:r>
           </w:p>
           <w:p>
             <w:r>
@@ -8239,13 +8729,8 @@
             </w:r>
           </w:p>
           <w:p>
-            <w:proofErr w:type="spellStart"/>
-            <w:r>
-              <w:t>IsDigitallySigned</w:t>
-            </w:r>
-            <w:proofErr w:type="spellEnd"/>
-            <w:r>
-              <w:t>, digital signature</w:t>
+            <w:r>
+              <w:t>IsDigitallySigned, digital signature</w:t>
             </w:r>
           </w:p>
           <w:p>
@@ -8265,6 +8750,7 @@
           </w:tcPr>
           <w:p>
             <w:r>
+              <w:lastRenderedPageBreak/>
               <w:t>Immediate (1)</w:t>
             </w:r>
           </w:p>
@@ -8344,13 +8830,8 @@
             <w:r>
               <w:t xml:space="preserve">Control code </w:t>
             </w:r>
-            <w:proofErr w:type="gramStart"/>
-            <w:r>
-              <w:t>untangle</w:t>
-            </w:r>
-            <w:proofErr w:type="gramEnd"/>
-            <w:r>
-              <w:t xml:space="preserve"> </w:t>
+            <w:r>
+              <w:t xml:space="preserve">untangle </w:t>
             </w:r>
             <w:r>
               <w:t>pre-emptions</w:t>
@@ -8442,7 +8923,6 @@
           </w:p>
           <w:p>
             <w:r>
-              <w:lastRenderedPageBreak/>
               <w:t>Recorder list length increased to 32</w:t>
             </w:r>
           </w:p>
@@ -8453,7 +8933,6 @@
           </w:tcPr>
           <w:p>
             <w:r>
-              <w:lastRenderedPageBreak/>
               <w:t>Immediate (1)</w:t>
             </w:r>
           </w:p>
@@ -8536,37 +9015,14 @@
           </w:tcPr>
           <w:p>
             <w:r>
-              <w:t xml:space="preserve">Clean the </w:t>
-            </w:r>
-            <w:proofErr w:type="gramStart"/>
-            <w:r>
-              <w:t>existing  CPU</w:t>
-            </w:r>
-            <w:proofErr w:type="gramEnd"/>
-            <w:r>
-              <w:t xml:space="preserve">+CLA and   </w:t>
-            </w:r>
-            <w:proofErr w:type="spellStart"/>
-            <w:r>
-              <w:t>CPU+HotDsp</w:t>
-            </w:r>
-            <w:proofErr w:type="spellEnd"/>
-            <w:r>
-              <w:t xml:space="preserve"> interfaces for 2 axes support</w:t>
+              <w:t>Clean the existing  CPU+CLA and   CPU+HotDsp interfaces for 2 axes support</w:t>
             </w:r>
           </w:p>
           <w:p/>
           <w:p>
             <w:r>
-              <w:t xml:space="preserve">Add second axis objects for </w:t>
-            </w:r>
-            <w:proofErr w:type="spellStart"/>
-            <w:r>
-              <w:t>Ethercat</w:t>
-            </w:r>
-            <w:proofErr w:type="spellEnd"/>
-            <w:r>
-              <w:t xml:space="preserve"> interface</w:t>
+              <w:lastRenderedPageBreak/>
+              <w:t>Add second axis objects for Ethercat interface</w:t>
             </w:r>
           </w:p>
           <w:p/>
@@ -8577,6 +9033,7 @@
           </w:tcPr>
           <w:p>
             <w:r>
+              <w:lastRenderedPageBreak/>
               <w:t>Immediate (1)</w:t>
             </w:r>
           </w:p>
@@ -8766,11 +9223,9 @@
             <w:tcW w:w="3116" w:type="dxa"/>
           </w:tcPr>
           <w:p>
-            <w:proofErr w:type="spellStart"/>
             <w:r>
               <w:t>EtherCat</w:t>
             </w:r>
-            <w:proofErr w:type="spellEnd"/>
           </w:p>
         </w:tc>
         <w:tc>
@@ -8907,21 +9362,16 @@
           </w:tcPr>
           <w:p>
             <w:r>
-              <w:t xml:space="preserve">Update to CAN FD standards (SDO and block </w:t>
-            </w:r>
-            <w:r>
-              <w:lastRenderedPageBreak/>
-              <w:t>logics revised, PDO enlarged…)</w:t>
-            </w:r>
-          </w:p>
-        </w:tc>
-        <w:tc>
-          <w:tcPr>
-            <w:tcW w:w="3117" w:type="dxa"/>
-          </w:tcPr>
-          <w:p>
-            <w:r>
-              <w:lastRenderedPageBreak/>
+              <w:t>Update to CAN FD standards (SDO and block logics revised, PDO enlarged…)</w:t>
+            </w:r>
+          </w:p>
+        </w:tc>
+        <w:tc>
+          <w:tcPr>
+            <w:tcW w:w="3117" w:type="dxa"/>
+          </w:tcPr>
+          <w:p>
+            <w:r>
               <w:t>Optimization</w:t>
             </w:r>
           </w:p>
@@ -9036,13 +9486,8 @@
                 <w:lang w:bidi="he-IL"/>
               </w:rPr>
             </w:pPr>
-            <w:proofErr w:type="spellStart"/>
-            <w:r>
-              <w:t>Ethercat</w:t>
-            </w:r>
-            <w:proofErr w:type="spellEnd"/>
-            <w:r>
-              <w:t xml:space="preserve"> support</w:t>
+            <w:r>
+              <w:t>Ethercat support</w:t>
             </w:r>
             <w:r>
               <w:rPr>
@@ -9108,6 +9553,7 @@
           </w:tcPr>
           <w:p>
             <w:r>
+              <w:lastRenderedPageBreak/>
               <w:t>Shunt management</w:t>
             </w:r>
           </w:p>
@@ -9475,11 +9921,9 @@
             <w:tcW w:w="3116" w:type="dxa"/>
           </w:tcPr>
           <w:p>
-            <w:proofErr w:type="spellStart"/>
             <w:r>
               <w:t>Tachmeter</w:t>
             </w:r>
-            <w:proofErr w:type="spellEnd"/>
           </w:p>
         </w:tc>
         <w:tc>
@@ -9506,7 +9950,6 @@
           </w:tcPr>
           <w:p>
             <w:r>
-              <w:lastRenderedPageBreak/>
               <w:t xml:space="preserve">Abs encoder </w:t>
             </w:r>
           </w:p>
@@ -9516,11 +9959,9 @@
             <w:tcW w:w="3117" w:type="dxa"/>
           </w:tcPr>
           <w:p>
-            <w:proofErr w:type="gramStart"/>
             <w:r>
               <w:t>SSI,BISS</w:t>
             </w:r>
-            <w:proofErr w:type="gramEnd"/>
             <w:r>
               <w:t xml:space="preserve"> 2 encoders (mix with Quad encoder)</w:t>
             </w:r>
@@ -9631,11 +10072,9 @@
             <w:tcW w:w="3116" w:type="dxa"/>
           </w:tcPr>
           <w:p>
-            <w:proofErr w:type="spellStart"/>
             <w:r>
               <w:t>EmfSensor</w:t>
             </w:r>
-            <w:proofErr w:type="spellEnd"/>
           </w:p>
         </w:tc>
         <w:tc>
@@ -9690,6 +10129,7 @@
                 <w:b/>
                 <w:bCs/>
               </w:rPr>
+              <w:lastRenderedPageBreak/>
               <w:t>Features</w:t>
             </w:r>
           </w:p>
@@ -10114,7 +10554,6 @@
           </w:tcPr>
           <w:p>
             <w:r>
-              <w:lastRenderedPageBreak/>
               <w:t>HOT CPU</w:t>
             </w:r>
           </w:p>
@@ -10199,6 +10638,7 @@
           </w:tcPr>
           <w:p>
             <w:r>
+              <w:lastRenderedPageBreak/>
               <w:t xml:space="preserve">Legacy User program </w:t>
             </w:r>
             <w:r>
@@ -10218,31 +10658,10 @@
               <w:t xml:space="preserve">only </w:t>
             </w:r>
             <w:r>
-              <w:t>Delphi-</w:t>
-            </w:r>
-            <w:proofErr w:type="gramStart"/>
-            <w:r>
-              <w:t>written  IDE</w:t>
-            </w:r>
-            <w:proofErr w:type="gramEnd"/>
-            <w:r>
-              <w:t xml:space="preserve">, should be integrated with PC communication, </w:t>
-            </w:r>
-            <w:proofErr w:type="gramStart"/>
-            <w:r>
-              <w:t>preferable</w:t>
-            </w:r>
-            <w:proofErr w:type="gramEnd"/>
-            <w:r>
-              <w:t xml:space="preserve"> should me   re-</w:t>
-            </w:r>
-            <w:proofErr w:type="gramStart"/>
-            <w:r>
-              <w:t>written  for</w:t>
-            </w:r>
-            <w:proofErr w:type="gramEnd"/>
-            <w:r>
-              <w:t xml:space="preserve"> modern GUI.</w:t>
+              <w:t>Delphi-written  IDE</w:t>
+            </w:r>
+            <w:r>
+              <w:t>, should be integrated with PC communication, preferable should me   re-written  for modern GUI.</w:t>
             </w:r>
           </w:p>
         </w:tc>
@@ -10274,15 +10693,7 @@
           </w:tcPr>
           <w:p>
             <w:r>
-              <w:t>Mnemonic (</w:t>
-            </w:r>
-            <w:proofErr w:type="gramStart"/>
-            <w:r>
-              <w:t>XX[] )</w:t>
-            </w:r>
-            <w:proofErr w:type="gramEnd"/>
-            <w:r>
-              <w:t xml:space="preserve"> and system function interpreter exist</w:t>
+              <w:t>Mnemonic (XX[] ) and system function interpreter exist</w:t>
             </w:r>
             <w:r>
               <w:t>. Using this interpreter very slow updates Tuner GUI</w:t>

</xml_diff>

<commit_message>
added fw download guidelines
</commit_message>
<xml_diff>
--- a/DftServoFeatures.docx
+++ b/DftServoFeatures.docx
@@ -3126,6 +3126,28 @@
           <w:p>
             <w:r>
               <w:t>An EtherCat unit the directly controls the transfers between message partitions to specific CPU-accessible memory location</w:t>
+            </w:r>
+          </w:p>
+        </w:tc>
+      </w:tr>
+      <w:tr>
+        <w:tc>
+          <w:tcPr>
+            <w:tcW w:w="4675" w:type="dxa"/>
+          </w:tcPr>
+          <w:p>
+            <w:r>
+              <w:t>FoE</w:t>
+            </w:r>
+          </w:p>
+        </w:tc>
+        <w:tc>
+          <w:tcPr>
+            <w:tcW w:w="4675" w:type="dxa"/>
+          </w:tcPr>
+          <w:p>
+            <w:r>
+              <w:t>File over EtherCAT, a protocol to pass bulk data over the EtherCAT</w:t>
             </w:r>
           </w:p>
         </w:tc>
@@ -5419,6 +5441,284 @@
         <w:pStyle w:val="Heading3"/>
       </w:pPr>
       <w:r>
+        <w:t xml:space="preserve">FW download implementation </w:t>
+      </w:r>
+      <w:r>
+        <w:t>guidelines</w:t>
+      </w:r>
+      <w:r>
+        <w:t xml:space="preserve"> [Descriptive]</w:t>
+      </w:r>
+    </w:p>
+    <w:p>
+      <w:r>
+        <w:t xml:space="preserve">The FW downloader will follow these guidelines: </w:t>
+      </w:r>
+    </w:p>
+    <w:p>
+      <w:pPr>
+        <w:pStyle w:val="ListParagraph"/>
+        <w:numPr>
+          <w:ilvl w:val="0"/>
+          <w:numId w:val="4"/>
+        </w:numPr>
+      </w:pPr>
+      <w:r>
+        <w:t>Only CPU#1 has boot and makes flashing (see above boot description).</w:t>
+      </w:r>
+    </w:p>
+    <w:p>
+      <w:pPr>
+        <w:pStyle w:val="ListParagraph"/>
+        <w:numPr>
+          <w:ilvl w:val="0"/>
+          <w:numId w:val="4"/>
+        </w:numPr>
+      </w:pPr>
+      <w:r>
+        <w:t>On firmware downloading, CLA is killed in CPU#2 is held at reset.</w:t>
+      </w:r>
+      <w:r>
+        <w:t xml:space="preserve"> CPU#1 overtakes the flash banks of CPU#2.</w:t>
+      </w:r>
+    </w:p>
+    <w:p>
+      <w:pPr>
+        <w:pStyle w:val="ListParagraph"/>
+        <w:numPr>
+          <w:ilvl w:val="0"/>
+          <w:numId w:val="4"/>
+        </w:numPr>
+      </w:pPr>
+      <w:r>
+        <w:t xml:space="preserve">The treatment will be independent of transport lines, be them EtherCAT, CAN, UART,… . </w:t>
+      </w:r>
+      <w:r>
+        <w:t>The treatment</w:t>
+      </w:r>
+      <w:r>
+        <w:t xml:space="preserve"> is "you get a stream (if long, composed by several sub-streams), process each sub-stream, and acknowledge".</w:t>
+      </w:r>
+    </w:p>
+    <w:p>
+      <w:pPr>
+        <w:pStyle w:val="ListParagraph"/>
+        <w:numPr>
+          <w:ilvl w:val="0"/>
+          <w:numId w:val="4"/>
+        </w:numPr>
+      </w:pPr>
+      <w:r>
+        <w:t xml:space="preserve">HOT CPU is not directly targeted by the Boot. HOT flashing will be by the CPU#2 and CPU#1 providing transparent channel to the </w:t>
+      </w:r>
+      <w:r>
+        <w:t>HOT CPU to any PC software. The BOOT is not aware of the HOT if any exists. This means that just loading a file through the EtherCAT will not update a HOT CPU.</w:t>
+      </w:r>
+    </w:p>
+    <w:p>
+      <w:pPr>
+        <w:pStyle w:val="ListParagraph"/>
+        <w:numPr>
+          <w:ilvl w:val="0"/>
+          <w:numId w:val="4"/>
+        </w:numPr>
+      </w:pPr>
+      <w:r>
+        <w:t xml:space="preserve">The DOL Catalog definitions will remain. </w:t>
+      </w:r>
+      <w:r>
+        <w:t>But</w:t>
+      </w:r>
+      <w:r>
+        <w:t xml:space="preserve"> we have only </w:t>
+      </w:r>
+      <w:r>
+        <w:t>two</w:t>
+      </w:r>
+      <w:r>
+        <w:t xml:space="preserve"> catalog line</w:t>
+      </w:r>
+      <w:r>
+        <w:t>s for CPU#1 and for CPU#2</w:t>
+      </w:r>
+      <w:r>
+        <w:t>.</w:t>
+      </w:r>
+      <w:r>
+        <w:t xml:space="preserve"> </w:t>
+      </w:r>
+    </w:p>
+    <w:p>
+      <w:pPr>
+        <w:pStyle w:val="ListParagraph"/>
+        <w:numPr>
+          <w:ilvl w:val="0"/>
+          <w:numId w:val="4"/>
+        </w:numPr>
+      </w:pPr>
+      <w:r>
+        <w:t>EtherCAT will use FOE</w:t>
+      </w:r>
+      <w:r>
+        <w:t xml:space="preserve"> for buffer transfer</w:t>
+      </w:r>
+      <w:r>
+        <w:t>. The file name being equal to the name in the catalog is by itself a command for FW update.</w:t>
+      </w:r>
+    </w:p>
+    <w:p>
+      <w:pPr>
+        <w:pStyle w:val="ListParagraph"/>
+        <w:numPr>
+          <w:ilvl w:val="0"/>
+          <w:numId w:val="4"/>
+        </w:numPr>
+      </w:pPr>
+      <w:r>
+        <w:t xml:space="preserve">CAN will use specific SDO. Block transfers are supported. </w:t>
+      </w:r>
+      <w:r>
+        <w:t xml:space="preserve">The data sent must be exactly similar to that of EtherCAT, with the only difference that each block is headed by 4-byte </w:t>
+      </w:r>
+      <w:r>
+        <w:t>index</w:t>
+      </w:r>
+      <w:r>
+        <w:t>.  Blocks must be sent exactly in sequence.</w:t>
+      </w:r>
+    </w:p>
+    <w:p>
+      <w:pPr>
+        <w:pStyle w:val="ListParagraph"/>
+        <w:numPr>
+          <w:ilvl w:val="0"/>
+          <w:numId w:val="4"/>
+        </w:numPr>
+      </w:pPr>
+      <w:r>
+        <w:t>In the boot, CAN will use the MCAN "</w:t>
+      </w:r>
+      <w:r>
+        <w:rPr>
+          <w:b/>
+          <w:bCs/>
+          <w:i/>
+          <w:iCs/>
+        </w:rPr>
+        <w:t>Restricted Operation Mode</w:t>
+      </w:r>
+      <w:r>
+        <w:t>" to adjust the baud rate. This means that either: (1)</w:t>
+      </w:r>
+      <w:r>
+        <w:t xml:space="preserve"> </w:t>
+      </w:r>
+      <w:r>
+        <w:t>In a network the master knows the CAN ID and the baud rate in advance. (2) With single node, the master sends a sequence of "</w:t>
+      </w:r>
+      <w:r>
+        <w:t>This is your ID</w:t>
+      </w:r>
+      <w:r>
+        <w:t>" SDO's until baud rate is right</w:t>
+      </w:r>
+      <w:r>
+        <w:t>, and slave acknowledges with given ID</w:t>
+      </w:r>
+      <w:r>
+        <w:t xml:space="preserve">. </w:t>
+      </w:r>
+    </w:p>
+    <w:p>
+      <w:pPr>
+        <w:pStyle w:val="ListParagraph"/>
+        <w:numPr>
+          <w:ilvl w:val="0"/>
+          <w:numId w:val="4"/>
+        </w:numPr>
+      </w:pPr>
+      <w:r>
+        <w:lastRenderedPageBreak/>
+        <w:t>UART: Invent something that will send the blocks in sequence, like the CAN does (same contents, go to the same handler following transport handling)</w:t>
+      </w:r>
+      <w:r>
+        <w:t>. UART boot always starts with 0x7 bytes sequence, until answered correctly. This serves for the boot to adapt baud rate. Take the baud rate discoverer from PVS.</w:t>
+      </w:r>
+    </w:p>
+    <w:p>
+      <w:pPr>
+        <w:pStyle w:val="ListParagraph"/>
+        <w:numPr>
+          <w:ilvl w:val="0"/>
+          <w:numId w:val="4"/>
+        </w:numPr>
+      </w:pPr>
+      <w:r>
+        <w:t>Statistics blocks have their own fixed address. Data for statistics block is written to RAM and wait there for conclusion.</w:t>
+      </w:r>
+    </w:p>
+    <w:p>
+      <w:pPr>
+        <w:pStyle w:val="ListParagraph"/>
+        <w:numPr>
+          <w:ilvl w:val="0"/>
+          <w:numId w:val="4"/>
+        </w:numPr>
+      </w:pPr>
+      <w:r>
+        <w:t>When entering FW update, the CPU will check all the program space for erasure. Each un-erased sector will be erased before further action.</w:t>
+      </w:r>
+    </w:p>
+    <w:p>
+      <w:pPr>
+        <w:pStyle w:val="ListParagraph"/>
+        <w:numPr>
+          <w:ilvl w:val="0"/>
+          <w:numId w:val="4"/>
+        </w:numPr>
+      </w:pPr>
+      <w:r>
+        <w:t>After the entire data of a CPU is transferred</w:t>
+      </w:r>
+    </w:p>
+    <w:p>
+      <w:pPr>
+        <w:pStyle w:val="ListParagraph"/>
+        <w:numPr>
+          <w:ilvl w:val="1"/>
+          <w:numId w:val="4"/>
+        </w:numPr>
+      </w:pPr>
+      <w:r>
+        <w:t>Statistics are written to place</w:t>
+      </w:r>
+    </w:p>
+    <w:p>
+      <w:pPr>
+        <w:pStyle w:val="ListParagraph"/>
+        <w:numPr>
+          <w:ilvl w:val="1"/>
+          <w:numId w:val="4"/>
+        </w:numPr>
+      </w:pPr>
+      <w:r>
+        <w:t>CPU reboots</w:t>
+      </w:r>
+      <w:r>
+        <w:t xml:space="preserve">, </w:t>
+      </w:r>
+      <w:r>
+        <w:t>only if that was the catalog file name of CPU#2.</w:t>
+      </w:r>
+      <w:r>
+        <w:t xml:space="preserve"> Otherwise, it needs a special command to reboot.</w:t>
+      </w:r>
+    </w:p>
+    <w:p>
+      <w:pPr>
+        <w:pStyle w:val="Heading3"/>
+      </w:pPr>
+      <w:r>
         <w:t>Object dictionary</w:t>
       </w:r>
     </w:p>
@@ -5608,7 +5908,6 @@
         </w:numPr>
       </w:pPr>
       <w:r>
-        <w:lastRenderedPageBreak/>
         <w:t>Any state machines other than the generic drive DS402</w:t>
       </w:r>
     </w:p>
@@ -5633,6 +5932,7 @@
         </w:numPr>
       </w:pPr>
       <w:r>
+        <w:lastRenderedPageBreak/>
         <w:t>Nonstandard</w:t>
       </w:r>
       <w:r>
@@ -5875,24 +6175,24 @@
     </w:p>
     <w:p>
       <w:r>
+        <w:t xml:space="preserve">Even for dually accessible </w:t>
+      </w:r>
+      <w:r>
+        <w:t xml:space="preserve">SET </w:t>
+      </w:r>
+      <w:r>
+        <w:t>objects</w:t>
+      </w:r>
+      <w:r>
+        <w:t xml:space="preserve"> will have to monitor being used twice at the same time, leading to an exception.</w:t>
+      </w:r>
+    </w:p>
+    <w:p>
+      <w:pPr>
+        <w:pStyle w:val="Heading3"/>
+      </w:pPr>
+      <w:r>
         <w:lastRenderedPageBreak/>
-        <w:t xml:space="preserve">Even for dually accessible </w:t>
-      </w:r>
-      <w:r>
-        <w:t xml:space="preserve">SET </w:t>
-      </w:r>
-      <w:r>
-        <w:t>objects</w:t>
-      </w:r>
-      <w:r>
-        <w:t xml:space="preserve"> will have to monitor being used twice at the same time, leading to an exception.</w:t>
-      </w:r>
-    </w:p>
-    <w:p>
-      <w:pPr>
-        <w:pStyle w:val="Heading3"/>
-      </w:pPr>
-      <w:r>
         <w:t>Multiple axes and EtherCAT</w:t>
       </w:r>
       <w:bookmarkEnd w:id="15"/>
@@ -6168,7 +6468,6 @@
           <w:bCs/>
           <w:u w:val="single"/>
         </w:rPr>
-        <w:lastRenderedPageBreak/>
         <w:t>Client</w:t>
       </w:r>
       <w:r>
@@ -6221,6 +6520,7 @@
         </w:numPr>
       </w:pPr>
       <w:r>
+        <w:lastRenderedPageBreak/>
         <w:t xml:space="preserve">Dual </w:t>
       </w:r>
       <w:r>
@@ -13067,7 +13367,6 @@
   <w:style w:type="character" w:default="1" w:styleId="DefaultParagraphFont">
     <w:name w:val="Default Paragraph Font"/>
     <w:uiPriority w:val="1"/>
-    <w:semiHidden/>
     <w:unhideWhenUsed/>
   </w:style>
   <w:style w:type="table" w:default="1" w:styleId="TableNormal">

</xml_diff>